<commit_message>
Start writing troubleshooting guide for progress report
</commit_message>
<xml_diff>
--- a/Progress Report/Progress Report (Autosaved).docx
+++ b/Progress Report/Progress Report (Autosaved).docx
@@ -195,21 +195,7 @@
         <w:rPr>
           <w:rFonts w:ascii="Times New Roman" w:eastAsia="Times New Roman" w:hAnsi="Times New Roman" w:cs="Times New Roman"/>
         </w:rPr>
-        <w:t xml:space="preserve">In order to interface with the ultrasonic sensor and process returning signals, an embedded system of a microcontroller, transducer, and ultrasonic senor is needed. Due to specific operating settings (voltage, current, </w:t>
-      </w:r>
-      <w:proofErr w:type="spellStart"/>
-      <w:r>
-        <w:rPr>
-          <w:rFonts w:ascii="Times New Roman" w:eastAsia="Times New Roman" w:hAnsi="Times New Roman" w:cs="Times New Roman"/>
-        </w:rPr>
-        <w:t>etc</w:t>
-      </w:r>
-      <w:proofErr w:type="spellEnd"/>
-      <w:r>
-        <w:rPr>
-          <w:rFonts w:ascii="Times New Roman" w:eastAsia="Times New Roman" w:hAnsi="Times New Roman" w:cs="Times New Roman"/>
-        </w:rPr>
-        <w:t>) a step-up transformer is needed between PGA460 and ultrasonic sensor. Listed below are summary of specifications of PGA460 and Murata ultrasonic sensor.</w:t>
+        <w:t>In order to interface with the ultrasonic sensor and process returning signals, an embedded system of a microcontroller, transducer, and ultrasonic senor is needed. Due to specific operating settings (voltage, current, etc) a step-up transformer is needed between PGA460 and ultrasonic sensor. Listed below are summary of specifications of PGA460 and Murata ultrasonic sensor.</w:t>
       </w:r>
     </w:p>
     <w:p>
@@ -233,19 +219,11 @@
           <w:rFonts w:ascii="Times New Roman" w:eastAsia="Times New Roman" w:hAnsi="Times New Roman" w:cs="Times New Roman"/>
         </w:rPr>
       </w:pPr>
-      <w:proofErr w:type="gramStart"/>
-      <w:r>
-        <w:rPr>
-          <w:rFonts w:ascii="Times New Roman" w:eastAsia="Times New Roman" w:hAnsi="Times New Roman" w:cs="Times New Roman"/>
-        </w:rPr>
-        <w:t>Vin</w:t>
-      </w:r>
-      <w:proofErr w:type="gramEnd"/>
-      <w:r>
-        <w:rPr>
-          <w:rFonts w:ascii="Times New Roman" w:eastAsia="Times New Roman" w:hAnsi="Times New Roman" w:cs="Times New Roman"/>
-        </w:rPr>
-        <w:t>; 6-28V, optimum 7.4 V</w:t>
+      <w:r>
+        <w:rPr>
+          <w:rFonts w:ascii="Times New Roman" w:eastAsia="Times New Roman" w:hAnsi="Times New Roman" w:cs="Times New Roman"/>
+        </w:rPr>
+        <w:t>Vin; 6-28V, optimum 7.4 V</w:t>
       </w:r>
     </w:p>
     <w:p>
@@ -367,19 +345,11 @@
           <w:rFonts w:ascii="Times New Roman" w:eastAsia="Times New Roman" w:hAnsi="Times New Roman" w:cs="Times New Roman"/>
         </w:rPr>
       </w:pPr>
-      <w:proofErr w:type="gramStart"/>
-      <w:r>
-        <w:rPr>
-          <w:rFonts w:ascii="Times New Roman" w:eastAsia="Times New Roman" w:hAnsi="Times New Roman" w:cs="Times New Roman"/>
-        </w:rPr>
-        <w:t>Vin</w:t>
-      </w:r>
-      <w:proofErr w:type="gramEnd"/>
-      <w:r>
-        <w:rPr>
-          <w:rFonts w:ascii="Times New Roman" w:eastAsia="Times New Roman" w:hAnsi="Times New Roman" w:cs="Times New Roman"/>
-        </w:rPr>
-        <w:t>: 80-120Vpp (&lt;20 pulses per second)</w:t>
+      <w:r>
+        <w:rPr>
+          <w:rFonts w:ascii="Times New Roman" w:eastAsia="Times New Roman" w:hAnsi="Times New Roman" w:cs="Times New Roman"/>
+        </w:rPr>
+        <w:t>Vin: 80-120Vpp (&lt;20 pulses per second)</w:t>
       </w:r>
     </w:p>
     <w:p>
@@ -641,89 +611,54 @@
           <w:rFonts w:ascii="Times New Roman" w:eastAsia="Times New Roman" w:hAnsi="Times New Roman" w:cs="Times New Roman"/>
         </w:rPr>
       </w:pPr>
-      <w:r>
-        <w:rPr>
-          <w:rFonts w:ascii="Times New Roman" w:eastAsia="Times New Roman" w:hAnsi="Times New Roman" w:cs="Times New Roman"/>
-        </w:rPr>
-        <w:t>Initialization of PGA460</w:t>
-      </w:r>
-    </w:p>
-    <w:p>
-      <w:pPr>
-        <w:pStyle w:val="ListParagraph"/>
-        <w:numPr>
-          <w:ilvl w:val="0"/>
-          <w:numId w:val="1"/>
-        </w:numPr>
-        <w:rPr>
-          <w:rFonts w:ascii="Times New Roman" w:hAnsi="Times New Roman" w:cs="Times New Roman"/>
-        </w:rPr>
-      </w:pPr>
-      <w:r>
-        <w:rPr>
-          <w:rFonts w:ascii="Times New Roman" w:eastAsia="Times New Roman" w:hAnsi="Times New Roman" w:cs="Times New Roman"/>
-        </w:rPr>
-        <w:t>Register configuration settings for threshold values</w:t>
-      </w:r>
-    </w:p>
-    <w:p>
-      <w:pPr>
-        <w:pStyle w:val="ListParagraph"/>
-        <w:numPr>
-          <w:ilvl w:val="0"/>
-          <w:numId w:val="1"/>
-        </w:numPr>
-        <w:rPr>
-          <w:rFonts w:ascii="Times New Roman" w:hAnsi="Times New Roman" w:cs="Times New Roman"/>
-        </w:rPr>
-      </w:pPr>
-      <w:r>
-        <w:rPr>
-          <w:rFonts w:ascii="Times New Roman" w:eastAsia="Times New Roman" w:hAnsi="Times New Roman" w:cs="Times New Roman"/>
-        </w:rPr>
-        <w:t>Upon power boot or power cycle, commit configuration settings</w:t>
-      </w:r>
-    </w:p>
-    <w:p>
-      <w:pPr>
-        <w:rPr>
-          <w:rFonts w:ascii="Times New Roman" w:eastAsia="Times New Roman" w:hAnsi="Times New Roman" w:cs="Times New Roman"/>
-        </w:rPr>
-      </w:pPr>
-    </w:p>
-    <w:p>
-      <w:pPr>
-        <w:rPr>
-          <w:rFonts w:ascii="Times New Roman" w:eastAsia="Times New Roman" w:hAnsi="Times New Roman" w:cs="Times New Roman"/>
-        </w:rPr>
-      </w:pPr>
-      <w:r>
-        <w:rPr>
-          <w:rFonts w:ascii="Times New Roman" w:eastAsia="Times New Roman" w:hAnsi="Times New Roman" w:cs="Times New Roman"/>
-        </w:rPr>
-        <w:t>Hardware Wiring</w:t>
-      </w:r>
-    </w:p>
-    <w:p>
-      <w:pPr>
-        <w:rPr>
-          <w:rFonts w:ascii="Times New Roman" w:hAnsi="Times New Roman" w:cs="Times New Roman"/>
-        </w:rPr>
-      </w:pPr>
-      <w:r>
-        <w:rPr>
-          <w:rFonts w:ascii="Times New Roman" w:hAnsi="Times New Roman" w:cs="Times New Roman"/>
-        </w:rPr>
-        <w:t xml:space="preserve">PGA460 </w:t>
-      </w:r>
-      <w:proofErr w:type="spellStart"/>
-      <w:r>
-        <w:rPr>
-          <w:rFonts w:ascii="Times New Roman" w:hAnsi="Times New Roman" w:cs="Times New Roman"/>
-        </w:rPr>
-        <w:t>Pinout</w:t>
-      </w:r>
-      <w:proofErr w:type="spellEnd"/>
+    </w:p>
+    <w:p>
+      <w:pPr>
+        <w:rPr>
+          <w:rFonts w:ascii="Times New Roman" w:eastAsia="Times New Roman" w:hAnsi="Times New Roman" w:cs="Times New Roman"/>
+        </w:rPr>
+      </w:pPr>
+      <w:r>
+        <w:rPr>
+          <w:rFonts w:ascii="Times New Roman" w:eastAsia="Times New Roman" w:hAnsi="Times New Roman" w:cs="Times New Roman"/>
+        </w:rPr>
+        <w:br w:type="page"/>
+      </w:r>
+    </w:p>
+    <w:p>
+      <w:pPr>
+        <w:rPr>
+          <w:rFonts w:ascii="Times New Roman" w:eastAsia="Times New Roman" w:hAnsi="Times New Roman" w:cs="Times New Roman"/>
+          <w:b/>
+        </w:rPr>
+      </w:pPr>
+      <w:r>
+        <w:rPr>
+          <w:rFonts w:ascii="Times New Roman" w:eastAsia="Times New Roman" w:hAnsi="Times New Roman" w:cs="Times New Roman"/>
+          <w:b/>
+        </w:rPr>
+        <w:lastRenderedPageBreak/>
+        <w:t>HARDWARE GUIDE</w:t>
+      </w:r>
+    </w:p>
+    <w:p>
+      <w:pPr>
+        <w:rPr>
+          <w:rFonts w:ascii="Times New Roman" w:hAnsi="Times New Roman" w:cs="Times New Roman"/>
+          <w:b/>
+          <w:i/>
+          <w:u w:val="single"/>
+        </w:rPr>
+      </w:pPr>
+      <w:r>
+        <w:rPr>
+          <w:rFonts w:ascii="Times New Roman" w:hAnsi="Times New Roman" w:cs="Times New Roman"/>
+          <w:b/>
+          <w:i/>
+          <w:u w:val="single"/>
+        </w:rPr>
+        <w:t>PGA460 Pinout</w:t>
+      </w:r>
     </w:p>
     <w:p>
       <w:pPr>
@@ -737,7 +672,6 @@
           <w:rFonts w:ascii="Times New Roman" w:hAnsi="Times New Roman" w:cs="Times New Roman"/>
           <w:noProof/>
         </w:rPr>
-        <w:lastRenderedPageBreak/>
         <w:drawing>
           <wp:inline distT="0" distB="0" distL="0" distR="0" wp14:anchorId="326B158D" wp14:editId="2A816B11">
             <wp:extent cx="3320851" cy="2867025"/>
@@ -786,11 +720,17 @@
         <w:jc w:val="both"/>
         <w:rPr>
           <w:rFonts w:ascii="Times New Roman" w:hAnsi="Times New Roman" w:cs="Times New Roman"/>
-        </w:rPr>
-      </w:pPr>
-      <w:r>
-        <w:rPr>
-          <w:rFonts w:ascii="Times New Roman" w:hAnsi="Times New Roman" w:cs="Times New Roman"/>
+          <w:b/>
+          <w:i/>
+          <w:u w:val="single"/>
+        </w:rPr>
+      </w:pPr>
+      <w:r>
+        <w:rPr>
+          <w:rFonts w:ascii="Times New Roman" w:hAnsi="Times New Roman" w:cs="Times New Roman"/>
+          <w:b/>
+          <w:i/>
+          <w:u w:val="single"/>
         </w:rPr>
         <w:t>Direct-driven Schematics</w:t>
       </w:r>
@@ -877,12 +817,19 @@
       <w:pPr>
         <w:rPr>
           <w:rFonts w:ascii="Times New Roman" w:hAnsi="Times New Roman" w:cs="Times New Roman"/>
-        </w:rPr>
-      </w:pPr>
-      <w:r>
-        <w:rPr>
-          <w:rFonts w:ascii="Times New Roman" w:hAnsi="Times New Roman" w:cs="Times New Roman"/>
-        </w:rPr>
+          <w:b/>
+          <w:i/>
+          <w:u w:val="single"/>
+        </w:rPr>
+      </w:pPr>
+      <w:r>
+        <w:rPr>
+          <w:rFonts w:ascii="Times New Roman" w:hAnsi="Times New Roman" w:cs="Times New Roman"/>
+          <w:b/>
+          <w:i/>
+          <w:u w:val="single"/>
+        </w:rPr>
+        <w:lastRenderedPageBreak/>
         <w:t>Transformer-driven Schematics</w:t>
       </w:r>
     </w:p>
@@ -1114,23 +1061,13 @@
           <w:i/>
         </w:rPr>
       </w:pPr>
-      <w:proofErr w:type="spellStart"/>
       <w:r>
         <w:rPr>
           <w:rFonts w:ascii="Times New Roman" w:hAnsi="Times New Roman" w:cs="Times New Roman"/>
           <w:b/>
           <w:i/>
         </w:rPr>
-        <w:t>Energia</w:t>
-      </w:r>
-      <w:proofErr w:type="spellEnd"/>
-      <w:r>
-        <w:rPr>
-          <w:rFonts w:ascii="Times New Roman" w:hAnsi="Times New Roman" w:cs="Times New Roman"/>
-          <w:b/>
-          <w:i/>
-        </w:rPr>
-        <w:t xml:space="preserve"> Library and Example Code</w:t>
+        <w:t>Energia Library and Example Code</w:t>
       </w:r>
     </w:p>
     <w:p>
@@ -1176,21 +1113,7 @@
         <w:rPr>
           <w:rFonts w:ascii="Times New Roman" w:hAnsi="Times New Roman" w:cs="Times New Roman"/>
         </w:rPr>
-        <w:t xml:space="preserve">available in the downloadable </w:t>
-      </w:r>
-      <w:proofErr w:type="spellStart"/>
-      <w:r>
-        <w:rPr>
-          <w:rFonts w:ascii="Times New Roman" w:hAnsi="Times New Roman" w:cs="Times New Roman"/>
-        </w:rPr>
-        <w:t>Energia</w:t>
-      </w:r>
-      <w:proofErr w:type="spellEnd"/>
-      <w:r>
-        <w:rPr>
-          <w:rFonts w:ascii="Times New Roman" w:hAnsi="Times New Roman" w:cs="Times New Roman"/>
-        </w:rPr>
-        <w:t xml:space="preserve"> Library example, which can be ported into the Arduino IDE Library and requires commenting out </w:t>
+        <w:t xml:space="preserve">available in the downloadable Energia Library example, which can be ported into the Arduino IDE Library and requires commenting out </w:t>
       </w:r>
       <w:r>
         <w:rPr>
@@ -1211,99 +1134,84 @@
           <w:rFonts w:ascii="Times New Roman" w:hAnsi="Times New Roman" w:cs="Times New Roman"/>
           <w:color w:val="A31515"/>
         </w:rPr>
-        <w:t>"</w:t>
-      </w:r>
-      <w:proofErr w:type="spellStart"/>
+        <w:t>"Energia.h"</w:t>
+      </w:r>
+      <w:r>
+        <w:rPr>
+          <w:rFonts w:ascii="Times New Roman" w:hAnsi="Times New Roman" w:cs="Times New Roman"/>
+        </w:rPr>
+        <w:t xml:space="preserve">to make the code </w:t>
+      </w:r>
+      <w:r>
+        <w:rPr>
+          <w:rFonts w:ascii="Times New Roman" w:hAnsi="Times New Roman" w:cs="Times New Roman"/>
+        </w:rPr>
+        <w:t>compilable</w:t>
+      </w:r>
+      <w:r>
+        <w:rPr>
+          <w:rFonts w:ascii="Times New Roman" w:hAnsi="Times New Roman" w:cs="Times New Roman"/>
+        </w:rPr>
+        <w:t>.</w:t>
+      </w:r>
+      <w:r>
+        <w:rPr>
+          <w:rFonts w:ascii="Times New Roman" w:hAnsi="Times New Roman" w:cs="Times New Roman"/>
+        </w:rPr>
+        <w:t xml:space="preserve"> Since SPI mode is not used, it is also suggested that </w:t>
+      </w:r>
+      <w:r>
+        <w:rPr>
+          <w:rFonts w:ascii="Times New Roman" w:hAnsi="Times New Roman" w:cs="Times New Roman"/>
+          <w:color w:val="808080"/>
+        </w:rPr>
+        <w:t>#include</w:t>
+      </w:r>
+      <w:r>
+        <w:rPr>
+          <w:rFonts w:ascii="Times New Roman" w:hAnsi="Times New Roman" w:cs="Times New Roman"/>
+          <w:color w:val="000000"/>
+        </w:rPr>
+        <w:t xml:space="preserve"> </w:t>
+      </w:r>
       <w:r>
         <w:rPr>
           <w:rFonts w:ascii="Times New Roman" w:hAnsi="Times New Roman" w:cs="Times New Roman"/>
           <w:color w:val="A31515"/>
         </w:rPr>
-        <w:t>Energia.h"</w:t>
-      </w:r>
-      <w:r>
-        <w:rPr>
-          <w:rFonts w:ascii="Times New Roman" w:hAnsi="Times New Roman" w:cs="Times New Roman"/>
-        </w:rPr>
-        <w:t>to</w:t>
-      </w:r>
-      <w:proofErr w:type="spellEnd"/>
-      <w:r>
-        <w:rPr>
-          <w:rFonts w:ascii="Times New Roman" w:hAnsi="Times New Roman" w:cs="Times New Roman"/>
-        </w:rPr>
-        <w:t xml:space="preserve"> make the code </w:t>
-      </w:r>
-      <w:r>
-        <w:rPr>
-          <w:rFonts w:ascii="Times New Roman" w:hAnsi="Times New Roman" w:cs="Times New Roman"/>
-        </w:rPr>
-        <w:t>compilable</w:t>
-      </w:r>
-      <w:r>
-        <w:rPr>
-          <w:rFonts w:ascii="Times New Roman" w:hAnsi="Times New Roman" w:cs="Times New Roman"/>
-        </w:rPr>
-        <w:t>.</w:t>
-      </w:r>
-      <w:r>
-        <w:rPr>
-          <w:rFonts w:ascii="Times New Roman" w:hAnsi="Times New Roman" w:cs="Times New Roman"/>
-        </w:rPr>
-        <w:t xml:space="preserve"> Since SPI mode is not used, it is also suggested that </w:t>
-      </w:r>
-      <w:r>
-        <w:rPr>
-          <w:rFonts w:ascii="Times New Roman" w:hAnsi="Times New Roman" w:cs="Times New Roman"/>
-          <w:color w:val="808080"/>
-        </w:rPr>
-        <w:t>#include</w:t>
-      </w:r>
-      <w:r>
-        <w:rPr>
-          <w:rFonts w:ascii="Times New Roman" w:hAnsi="Times New Roman" w:cs="Times New Roman"/>
-          <w:color w:val="000000"/>
+        <w:t xml:space="preserve">"PGA460_SPI.h" </w:t>
+      </w:r>
+      <w:r>
+        <w:rPr>
+          <w:rFonts w:ascii="Times New Roman" w:hAnsi="Times New Roman" w:cs="Times New Roman"/>
+        </w:rPr>
+        <w:t xml:space="preserve">and related SPI functions and variables be commented out in </w:t>
+      </w:r>
+      <w:r>
+        <w:rPr>
+          <w:rFonts w:ascii="Times New Roman" w:hAnsi="Times New Roman" w:cs="Times New Roman"/>
+          <w:color w:val="808080" w:themeColor="background1" w:themeShade="80"/>
+        </w:rPr>
+        <w:t>PGA460_USSC.h</w:t>
+      </w:r>
+      <w:r>
+        <w:rPr>
+          <w:rFonts w:ascii="Times New Roman" w:hAnsi="Times New Roman" w:cs="Times New Roman"/>
+          <w:color w:val="A6A6A6" w:themeColor="background1" w:themeShade="A6"/>
         </w:rPr>
         <w:t xml:space="preserve"> </w:t>
       </w:r>
       <w:r>
         <w:rPr>
           <w:rFonts w:ascii="Times New Roman" w:hAnsi="Times New Roman" w:cs="Times New Roman"/>
-          <w:color w:val="A31515"/>
-        </w:rPr>
-        <w:t xml:space="preserve">"PGA460_SPI.h" </w:t>
-      </w:r>
-      <w:r>
-        <w:rPr>
-          <w:rFonts w:ascii="Times New Roman" w:hAnsi="Times New Roman" w:cs="Times New Roman"/>
-        </w:rPr>
-        <w:t xml:space="preserve">and related SPI functions and variables be commented out in </w:t>
+        </w:rPr>
+        <w:t xml:space="preserve">and </w:t>
       </w:r>
       <w:r>
         <w:rPr>
           <w:rFonts w:ascii="Times New Roman" w:hAnsi="Times New Roman" w:cs="Times New Roman"/>
           <w:color w:val="808080" w:themeColor="background1" w:themeShade="80"/>
         </w:rPr>
-        <w:t>PGA460_USSC.h</w:t>
-      </w:r>
-      <w:r>
-        <w:rPr>
-          <w:rFonts w:ascii="Times New Roman" w:hAnsi="Times New Roman" w:cs="Times New Roman"/>
-          <w:color w:val="A6A6A6" w:themeColor="background1" w:themeShade="A6"/>
-        </w:rPr>
-        <w:t xml:space="preserve"> </w:t>
-      </w:r>
-      <w:r>
-        <w:rPr>
-          <w:rFonts w:ascii="Times New Roman" w:hAnsi="Times New Roman" w:cs="Times New Roman"/>
-        </w:rPr>
-        <w:t xml:space="preserve">and </w:t>
-      </w:r>
-      <w:r>
-        <w:rPr>
-          <w:rFonts w:ascii="Times New Roman" w:hAnsi="Times New Roman" w:cs="Times New Roman"/>
-          <w:color w:val="808080" w:themeColor="background1" w:themeShade="80"/>
-        </w:rPr>
         <w:t xml:space="preserve">PGA460_USSC.cpp </w:t>
       </w:r>
       <w:r>
@@ -1328,21 +1236,7 @@
         <w:rPr>
           <w:rFonts w:ascii="Times New Roman" w:hAnsi="Times New Roman" w:cs="Times New Roman"/>
         </w:rPr>
-        <w:t xml:space="preserve"> A cleaned-up version of the h and </w:t>
-      </w:r>
-      <w:proofErr w:type="spellStart"/>
-      <w:r>
-        <w:rPr>
-          <w:rFonts w:ascii="Times New Roman" w:hAnsi="Times New Roman" w:cs="Times New Roman"/>
-        </w:rPr>
-        <w:t>cpp</w:t>
-      </w:r>
-      <w:proofErr w:type="spellEnd"/>
-      <w:r>
-        <w:rPr>
-          <w:rFonts w:ascii="Times New Roman" w:hAnsi="Times New Roman" w:cs="Times New Roman"/>
-        </w:rPr>
-        <w:t xml:space="preserve"> files, with</w:t>
+        <w:t xml:space="preserve"> A cleaned-up version of the h and cpp files, with</w:t>
       </w:r>
       <w:r>
         <w:rPr>
@@ -1923,27 +1817,13 @@
           <w:rFonts w:ascii="Times New Roman" w:hAnsi="Times New Roman" w:cs="Times New Roman"/>
         </w:rPr>
         <w:tab/>
-        <w:t>Threshold parameters are stored on volatile memory of PGA460 and thus require to be re-written every time on power up in order for THR_CRC_</w:t>
-      </w:r>
-      <w:proofErr w:type="gramStart"/>
-      <w:r>
-        <w:rPr>
-          <w:rFonts w:ascii="Times New Roman" w:hAnsi="Times New Roman" w:cs="Times New Roman"/>
-        </w:rPr>
-        <w:t>ERR</w:t>
-      </w:r>
-      <w:r>
-        <w:rPr>
-          <w:rFonts w:ascii="Times New Roman" w:hAnsi="Times New Roman" w:cs="Times New Roman"/>
-        </w:rPr>
-        <w:t>(</w:t>
-      </w:r>
-      <w:proofErr w:type="gramEnd"/>
-      <w:r>
-        <w:rPr>
-          <w:rFonts w:ascii="Times New Roman" w:hAnsi="Times New Roman" w:cs="Times New Roman"/>
-        </w:rPr>
-        <w:t xml:space="preserve">see Register Write and Register Read section) </w:t>
+        <w:t>Threshold parameters are stored on volatile memory of PGA460 and thus require to be re-written every time on power up in order for THR_CRC_ERR</w:t>
+      </w:r>
+      <w:r>
+        <w:rPr>
+          <w:rFonts w:ascii="Times New Roman" w:hAnsi="Times New Roman" w:cs="Times New Roman"/>
+        </w:rPr>
+        <w:t xml:space="preserve">(see Register Write and Register Read section) </w:t>
       </w:r>
       <w:r>
         <w:rPr>
@@ -2226,19 +2106,11 @@
         </w:rPr>
         <w:t xml:space="preserve"> Load Chart function, under Threshold tab, to better visualize the data and make appropriate modifications. The echo data dump can be retrieved from running </w:t>
       </w:r>
-      <w:proofErr w:type="spellStart"/>
-      <w:r>
-        <w:rPr>
-          <w:rFonts w:ascii="Times New Roman" w:hAnsi="Times New Roman" w:cs="Times New Roman"/>
-        </w:rPr>
-        <w:t>pullEchoDataDump</w:t>
-      </w:r>
-      <w:proofErr w:type="spellEnd"/>
-      <w:r>
-        <w:rPr>
-          <w:rFonts w:ascii="Times New Roman" w:hAnsi="Times New Roman" w:cs="Times New Roman"/>
-        </w:rPr>
-        <w:t xml:space="preserve"> function and </w:t>
+      <w:r>
+        <w:rPr>
+          <w:rFonts w:ascii="Times New Roman" w:hAnsi="Times New Roman" w:cs="Times New Roman"/>
+        </w:rPr>
+        <w:t xml:space="preserve">pullEchoDataDump function and </w:t>
       </w:r>
       <w:r>
         <w:rPr>
@@ -2441,23 +2313,7 @@
           <w:rFonts w:ascii="Times New Roman" w:hAnsi="Times New Roman" w:cs="Times New Roman"/>
           <w:i/>
         </w:rPr>
-        <w:t>ANALOG FRONT-</w:t>
-      </w:r>
-      <w:proofErr w:type="gramStart"/>
-      <w:r>
-        <w:rPr>
-          <w:rFonts w:ascii="Times New Roman" w:hAnsi="Times New Roman" w:cs="Times New Roman"/>
-          <w:i/>
-        </w:rPr>
-        <w:t>END(</w:t>
-      </w:r>
-      <w:proofErr w:type="gramEnd"/>
-      <w:r>
-        <w:rPr>
-          <w:rFonts w:ascii="Times New Roman" w:hAnsi="Times New Roman" w:cs="Times New Roman"/>
-          <w:i/>
-        </w:rPr>
-        <w:t>AFE) and TIME VARYING GAINS(TVG)</w:t>
+        <w:t>ANALOG FRONT-END(AFE) and TIME VARYING GAINS(TVG)</w:t>
       </w:r>
     </w:p>
     <w:p>
@@ -4000,47 +3856,7 @@
           <w:color w:val="000000" w:themeColor="text1"/>
           <w:u w:val="none"/>
         </w:rPr>
-        <w:t xml:space="preserve">explored in the </w:t>
-      </w:r>
-      <w:proofErr w:type="spellStart"/>
-      <w:r>
-        <w:rPr>
-          <w:rStyle w:val="Hyperlink"/>
-          <w:rFonts w:ascii="Times New Roman" w:hAnsi="Times New Roman" w:cs="Times New Roman"/>
-          <w:color w:val="000000" w:themeColor="text1"/>
-          <w:u w:val="none"/>
-        </w:rPr>
-        <w:t>calcChecksum</w:t>
-      </w:r>
-      <w:proofErr w:type="spellEnd"/>
-      <w:r>
-        <w:rPr>
-          <w:rStyle w:val="Hyperlink"/>
-          <w:rFonts w:ascii="Times New Roman" w:hAnsi="Times New Roman" w:cs="Times New Roman"/>
-          <w:color w:val="000000" w:themeColor="text1"/>
-          <w:u w:val="none"/>
-        </w:rPr>
-        <w:t xml:space="preserve"> function in the </w:t>
-      </w:r>
-      <w:proofErr w:type="spellStart"/>
-      <w:r>
-        <w:rPr>
-          <w:rStyle w:val="Hyperlink"/>
-          <w:rFonts w:ascii="Times New Roman" w:hAnsi="Times New Roman" w:cs="Times New Roman"/>
-          <w:color w:val="000000" w:themeColor="text1"/>
-          <w:u w:val="none"/>
-        </w:rPr>
-        <w:t>Energia</w:t>
-      </w:r>
-      <w:proofErr w:type="spellEnd"/>
-      <w:r>
-        <w:rPr>
-          <w:rStyle w:val="Hyperlink"/>
-          <w:rFonts w:ascii="Times New Roman" w:hAnsi="Times New Roman" w:cs="Times New Roman"/>
-          <w:color w:val="000000" w:themeColor="text1"/>
-          <w:u w:val="none"/>
-        </w:rPr>
-        <w:t xml:space="preserve"> Library.</w:t>
+        <w:t>explored in the calcChecksum function in the Energia Library.</w:t>
       </w:r>
       <w:r>
         <w:rPr>
@@ -4157,13 +3973,20 @@
     </w:p>
     <w:p>
       <w:pPr>
+        <w:ind w:firstLine="720"/>
+        <w:rPr>
+          <w:rFonts w:ascii="Times New Roman" w:eastAsia="Times New Roman" w:hAnsi="Times New Roman" w:cs="Times New Roman"/>
+        </w:rPr>
+      </w:pPr>
+      <w:r>
         <w:rPr>
           <w:rStyle w:val="Hyperlink"/>
           <w:rFonts w:ascii="Times New Roman" w:hAnsi="Times New Roman" w:cs="Times New Roman"/>
           <w:color w:val="000000" w:themeColor="text1"/>
           <w:u w:val="none"/>
         </w:rPr>
-      </w:pPr>
+        <w:t>The</w:t>
+      </w:r>
       <w:r>
         <w:rPr>
           <w:rStyle w:val="Hyperlink"/>
@@ -4171,8 +3994,337 @@
           <w:color w:val="000000" w:themeColor="text1"/>
           <w:u w:val="none"/>
         </w:rPr>
-        <w:tab/>
-        <w:t>This following report will describe the various issues, observations, and experimentations from working with Arduino Mega 2560, PGA460, and Murata ma58</w:t>
+        <w:t xml:space="preserve"> following </w:t>
+      </w:r>
+      <w:r>
+        <w:rPr>
+          <w:rStyle w:val="Hyperlink"/>
+          <w:rFonts w:ascii="Times New Roman" w:hAnsi="Times New Roman" w:cs="Times New Roman"/>
+          <w:color w:val="000000" w:themeColor="text1"/>
+          <w:u w:val="none"/>
+        </w:rPr>
+        <w:t>guide</w:t>
+      </w:r>
+      <w:r>
+        <w:rPr>
+          <w:rStyle w:val="Hyperlink"/>
+          <w:rFonts w:ascii="Times New Roman" w:hAnsi="Times New Roman" w:cs="Times New Roman"/>
+          <w:color w:val="000000" w:themeColor="text1"/>
+          <w:u w:val="none"/>
+        </w:rPr>
+        <w:t xml:space="preserve"> will describe various issues, observations, and experimentations</w:t>
+      </w:r>
+      <w:r>
+        <w:rPr>
+          <w:rStyle w:val="Hyperlink"/>
+          <w:rFonts w:ascii="Times New Roman" w:hAnsi="Times New Roman" w:cs="Times New Roman"/>
+          <w:color w:val="000000" w:themeColor="text1"/>
+          <w:u w:val="none"/>
+        </w:rPr>
+        <w:t xml:space="preserve"> encountered</w:t>
+      </w:r>
+      <w:r>
+        <w:rPr>
+          <w:rStyle w:val="Hyperlink"/>
+          <w:rFonts w:ascii="Times New Roman" w:hAnsi="Times New Roman" w:cs="Times New Roman"/>
+          <w:color w:val="000000" w:themeColor="text1"/>
+          <w:u w:val="none"/>
+        </w:rPr>
+        <w:t xml:space="preserve"> from working with Arduino Mega 2560, PGA460, and Murata </w:t>
+      </w:r>
+      <w:r>
+        <w:rPr>
+          <w:rFonts w:ascii="Times New Roman" w:eastAsia="Times New Roman" w:hAnsi="Times New Roman" w:cs="Times New Roman"/>
+        </w:rPr>
+        <w:t>ma58mf14-7n</w:t>
+      </w:r>
+      <w:r>
+        <w:rPr>
+          <w:rFonts w:ascii="Times New Roman" w:eastAsia="Times New Roman" w:hAnsi="Times New Roman" w:cs="Times New Roman"/>
+        </w:rPr>
+        <w:t xml:space="preserve"> ultrasonic transducer.</w:t>
+      </w:r>
+      <w:r>
+        <w:rPr>
+          <w:rFonts w:ascii="Times New Roman" w:eastAsia="Times New Roman" w:hAnsi="Times New Roman" w:cs="Times New Roman"/>
+        </w:rPr>
+        <w:t xml:space="preserve"> The majority of the problems have been resolved due a combination of community posts on PGA460 and </w:t>
+      </w:r>
+      <w:r>
+        <w:rPr>
+          <w:rFonts w:ascii="Times New Roman" w:eastAsia="Times New Roman" w:hAnsi="Times New Roman" w:cs="Times New Roman"/>
+          <w:b/>
+        </w:rPr>
+        <w:t xml:space="preserve">personal </w:t>
+      </w:r>
+      <w:r>
+        <w:rPr>
+          <w:rFonts w:ascii="Times New Roman" w:eastAsia="Times New Roman" w:hAnsi="Times New Roman" w:cs="Times New Roman"/>
+          <w:b/>
+        </w:rPr>
+        <w:t>post</w:t>
+      </w:r>
+      <w:r>
+        <w:rPr>
+          <w:rFonts w:ascii="Times New Roman" w:eastAsia="Times New Roman" w:hAnsi="Times New Roman" w:cs="Times New Roman"/>
+        </w:rPr>
+        <w:t xml:space="preserve"> to </w:t>
+      </w:r>
+      <w:r>
+        <w:rPr>
+          <w:rFonts w:ascii="Times New Roman" w:eastAsia="Times New Roman" w:hAnsi="Times New Roman" w:cs="Times New Roman"/>
+        </w:rPr>
+        <w:t xml:space="preserve">head engineer </w:t>
+      </w:r>
+      <w:r>
+        <w:rPr>
+          <w:rFonts w:ascii="Times New Roman" w:eastAsia="Times New Roman" w:hAnsi="Times New Roman" w:cs="Times New Roman"/>
+        </w:rPr>
+        <w:t>of</w:t>
+      </w:r>
+      <w:r>
+        <w:rPr>
+          <w:rFonts w:ascii="Times New Roman" w:eastAsia="Times New Roman" w:hAnsi="Times New Roman" w:cs="Times New Roman"/>
+        </w:rPr>
+        <w:t xml:space="preserve"> TI PGA460 Akeem Whitehead.</w:t>
+      </w:r>
+      <w:r>
+        <w:rPr>
+          <w:rFonts w:ascii="Times New Roman" w:eastAsia="Times New Roman" w:hAnsi="Times New Roman" w:cs="Times New Roman"/>
+        </w:rPr>
+        <w:t xml:space="preserve"> Listed below are the problems that I have encountered:</w:t>
+      </w:r>
+    </w:p>
+    <w:p>
+      <w:pPr>
+        <w:pStyle w:val="ListParagraph"/>
+        <w:numPr>
+          <w:ilvl w:val="0"/>
+          <w:numId w:val="11"/>
+        </w:numPr>
+        <w:rPr>
+          <w:rStyle w:val="Hyperlink"/>
+          <w:rFonts w:ascii="Times New Roman" w:hAnsi="Times New Roman" w:cs="Times New Roman"/>
+          <w:color w:val="000000" w:themeColor="text1"/>
+          <w:u w:val="none"/>
+        </w:rPr>
+      </w:pPr>
+      <w:r>
+        <w:rPr>
+          <w:rStyle w:val="Hyperlink"/>
+          <w:rFonts w:ascii="Times New Roman" w:hAnsi="Times New Roman" w:cs="Times New Roman"/>
+          <w:color w:val="000000" w:themeColor="text1"/>
+          <w:u w:val="none"/>
+        </w:rPr>
+        <w:t>Unsuccessful communication with PGA460</w:t>
+      </w:r>
+      <w:r>
+        <w:rPr>
+          <w:rStyle w:val="Hyperlink"/>
+          <w:rFonts w:ascii="Times New Roman" w:hAnsi="Times New Roman" w:cs="Times New Roman"/>
+          <w:color w:val="000000" w:themeColor="text1"/>
+          <w:u w:val="none"/>
+        </w:rPr>
+        <w:t xml:space="preserve"> resulting in constant distance result</w:t>
+      </w:r>
+    </w:p>
+    <w:p>
+      <w:pPr>
+        <w:pStyle w:val="ListParagraph"/>
+        <w:numPr>
+          <w:ilvl w:val="0"/>
+          <w:numId w:val="11"/>
+        </w:numPr>
+        <w:rPr>
+          <w:rStyle w:val="Hyperlink"/>
+          <w:rFonts w:ascii="Times New Roman" w:hAnsi="Times New Roman" w:cs="Times New Roman"/>
+          <w:color w:val="000000" w:themeColor="text1"/>
+          <w:u w:val="none"/>
+        </w:rPr>
+      </w:pPr>
+      <w:r>
+        <w:rPr>
+          <w:rStyle w:val="Hyperlink"/>
+          <w:rFonts w:ascii="Times New Roman" w:hAnsi="Times New Roman" w:cs="Times New Roman"/>
+          <w:color w:val="000000" w:themeColor="text1"/>
+          <w:u w:val="none"/>
+        </w:rPr>
+        <w:t>Frequency diagnostics patterns</w:t>
+      </w:r>
+    </w:p>
+    <w:p>
+      <w:pPr>
+        <w:pStyle w:val="ListParagraph"/>
+        <w:numPr>
+          <w:ilvl w:val="0"/>
+          <w:numId w:val="11"/>
+        </w:numPr>
+        <w:rPr>
+          <w:rStyle w:val="Hyperlink"/>
+          <w:rFonts w:ascii="Times New Roman" w:hAnsi="Times New Roman" w:cs="Times New Roman"/>
+          <w:color w:val="000000" w:themeColor="text1"/>
+          <w:u w:val="none"/>
+        </w:rPr>
+      </w:pPr>
+      <w:r>
+        <w:rPr>
+          <w:rStyle w:val="Hyperlink"/>
+          <w:rFonts w:ascii="Times New Roman" w:hAnsi="Times New Roman" w:cs="Times New Roman"/>
+          <w:color w:val="000000" w:themeColor="text1"/>
+          <w:u w:val="none"/>
+        </w:rPr>
+        <w:t>Accuracy due to driving voltages</w:t>
+      </w:r>
+    </w:p>
+    <w:p>
+      <w:pPr>
+        <w:pStyle w:val="ListParagraph"/>
+        <w:numPr>
+          <w:ilvl w:val="0"/>
+          <w:numId w:val="11"/>
+        </w:numPr>
+        <w:rPr>
+          <w:rStyle w:val="Hyperlink"/>
+          <w:rFonts w:ascii="Times New Roman" w:hAnsi="Times New Roman" w:cs="Times New Roman"/>
+          <w:color w:val="000000" w:themeColor="text1"/>
+          <w:u w:val="none"/>
+        </w:rPr>
+      </w:pPr>
+      <w:r>
+        <w:rPr>
+          <w:rStyle w:val="Hyperlink"/>
+          <w:rFonts w:ascii="Times New Roman" w:hAnsi="Times New Roman" w:cs="Times New Roman"/>
+          <w:color w:val="000000" w:themeColor="text1"/>
+          <w:u w:val="none"/>
+        </w:rPr>
+        <w:t>Increasing FPS</w:t>
+      </w:r>
+    </w:p>
+    <w:p>
+      <w:pPr>
+        <w:pStyle w:val="ListParagraph"/>
+        <w:numPr>
+          <w:ilvl w:val="0"/>
+          <w:numId w:val="11"/>
+        </w:numPr>
+        <w:rPr>
+          <w:rStyle w:val="Hyperlink"/>
+          <w:rFonts w:ascii="Times New Roman" w:hAnsi="Times New Roman" w:cs="Times New Roman"/>
+          <w:color w:val="000000" w:themeColor="text1"/>
+          <w:u w:val="none"/>
+        </w:rPr>
+      </w:pPr>
+      <w:r>
+        <w:rPr>
+          <w:rStyle w:val="Hyperlink"/>
+          <w:rFonts w:ascii="Times New Roman" w:hAnsi="Times New Roman" w:cs="Times New Roman"/>
+          <w:color w:val="000000" w:themeColor="text1"/>
+          <w:u w:val="none"/>
+        </w:rPr>
+        <w:t>Flickering diagnostic byte</w:t>
+      </w:r>
+    </w:p>
+    <w:p>
+      <w:pPr>
+        <w:pStyle w:val="ListParagraph"/>
+        <w:numPr>
+          <w:ilvl w:val="0"/>
+          <w:numId w:val="11"/>
+        </w:numPr>
+        <w:rPr>
+          <w:rStyle w:val="Hyperlink"/>
+          <w:rFonts w:ascii="Times New Roman" w:hAnsi="Times New Roman" w:cs="Times New Roman"/>
+          <w:color w:val="000000" w:themeColor="text1"/>
+          <w:u w:val="none"/>
+        </w:rPr>
+      </w:pPr>
+      <w:r>
+        <w:rPr>
+          <w:rStyle w:val="Hyperlink"/>
+          <w:rFonts w:ascii="Times New Roman" w:hAnsi="Times New Roman" w:cs="Times New Roman"/>
+          <w:color w:val="000000" w:themeColor="text1"/>
+          <w:u w:val="none"/>
+        </w:rPr>
+        <w:t>Same distance measurement from multiple transducers</w:t>
+      </w:r>
+    </w:p>
+    <w:p>
+      <w:pPr>
+        <w:pStyle w:val="ListParagraph"/>
+        <w:numPr>
+          <w:ilvl w:val="0"/>
+          <w:numId w:val="11"/>
+        </w:numPr>
+        <w:rPr>
+          <w:rStyle w:val="Hyperlink"/>
+          <w:rFonts w:ascii="Times New Roman" w:hAnsi="Times New Roman" w:cs="Times New Roman"/>
+          <w:color w:val="000000" w:themeColor="text1"/>
+          <w:u w:val="none"/>
+        </w:rPr>
+      </w:pPr>
+      <w:r>
+        <w:rPr>
+          <w:rStyle w:val="Hyperlink"/>
+          <w:rFonts w:ascii="Times New Roman" w:hAnsi="Times New Roman" w:cs="Times New Roman"/>
+          <w:color w:val="000000" w:themeColor="text1"/>
+          <w:u w:val="none"/>
+        </w:rPr>
+        <w:t>UART vs SPI mode</w:t>
+      </w:r>
+    </w:p>
+    <w:p>
+      <w:pPr>
+        <w:pStyle w:val="ListParagraph"/>
+        <w:numPr>
+          <w:ilvl w:val="0"/>
+          <w:numId w:val="11"/>
+        </w:numPr>
+        <w:rPr>
+          <w:rStyle w:val="Hyperlink"/>
+          <w:rFonts w:ascii="Times New Roman" w:hAnsi="Times New Roman" w:cs="Times New Roman"/>
+          <w:color w:val="000000" w:themeColor="text1"/>
+          <w:u w:val="none"/>
+        </w:rPr>
+      </w:pPr>
+      <w:r>
+        <w:rPr>
+          <w:rStyle w:val="Hyperlink"/>
+          <w:rFonts w:ascii="Times New Roman" w:hAnsi="Times New Roman" w:cs="Times New Roman"/>
+          <w:color w:val="000000" w:themeColor="text1"/>
+          <w:u w:val="none"/>
+        </w:rPr>
+        <w:t>Multithreading</w:t>
+      </w:r>
+    </w:p>
+    <w:p>
+      <w:pPr>
+        <w:rPr>
+          <w:rStyle w:val="Hyperlink"/>
+          <w:rFonts w:ascii="Times New Roman" w:hAnsi="Times New Roman" w:cs="Times New Roman"/>
+          <w:color w:val="000000" w:themeColor="text1"/>
+          <w:u w:val="none"/>
+        </w:rPr>
+      </w:pPr>
+    </w:p>
+    <w:p>
+      <w:pPr>
+        <w:rPr>
+          <w:rStyle w:val="Hyperlink"/>
+          <w:rFonts w:ascii="Times New Roman" w:hAnsi="Times New Roman" w:cs="Times New Roman"/>
+          <w:b/>
+          <w:i/>
+          <w:color w:val="000000" w:themeColor="text1"/>
+        </w:rPr>
+      </w:pPr>
+      <w:r>
+        <w:rPr>
+          <w:rStyle w:val="Hyperlink"/>
+          <w:rFonts w:ascii="Times New Roman" w:hAnsi="Times New Roman" w:cs="Times New Roman"/>
+          <w:b/>
+          <w:i/>
+          <w:color w:val="000000" w:themeColor="text1"/>
+        </w:rPr>
+        <w:t>Unsuccessful communication with PGA460 resulting in constant distance measurement</w:t>
       </w:r>
       <w:bookmarkStart w:id="0" w:name="_GoBack"/>
       <w:bookmarkEnd w:id="0"/>
@@ -4416,6 +4568,95 @@
     </w:lvl>
   </w:abstractNum>
   <w:abstractNum w:abstractNumId="2">
+    <w:nsid w:val="105A7417"/>
+    <w:multiLevelType w:val="hybridMultilevel"/>
+    <w:tmpl w:val="7E92115E"/>
+    <w:lvl w:ilvl="0" w:tplc="0409000F">
+      <w:start w:val="1"/>
+      <w:numFmt w:val="decimal"/>
+      <w:lvlText w:val="%1."/>
+      <w:lvlJc w:val="left"/>
+      <w:pPr>
+        <w:ind w:left="720" w:hanging="360"/>
+      </w:pPr>
+      <w:rPr>
+        <w:rFonts w:hint="default"/>
+      </w:rPr>
+    </w:lvl>
+    <w:lvl w:ilvl="1" w:tplc="04090019" w:tentative="1">
+      <w:start w:val="1"/>
+      <w:numFmt w:val="lowerLetter"/>
+      <w:lvlText w:val="%2."/>
+      <w:lvlJc w:val="left"/>
+      <w:pPr>
+        <w:ind w:left="1440" w:hanging="360"/>
+      </w:pPr>
+    </w:lvl>
+    <w:lvl w:ilvl="2" w:tplc="0409001B" w:tentative="1">
+      <w:start w:val="1"/>
+      <w:numFmt w:val="lowerRoman"/>
+      <w:lvlText w:val="%3."/>
+      <w:lvlJc w:val="right"/>
+      <w:pPr>
+        <w:ind w:left="2160" w:hanging="180"/>
+      </w:pPr>
+    </w:lvl>
+    <w:lvl w:ilvl="3" w:tplc="0409000F" w:tentative="1">
+      <w:start w:val="1"/>
+      <w:numFmt w:val="decimal"/>
+      <w:lvlText w:val="%4."/>
+      <w:lvlJc w:val="left"/>
+      <w:pPr>
+        <w:ind w:left="2880" w:hanging="360"/>
+      </w:pPr>
+    </w:lvl>
+    <w:lvl w:ilvl="4" w:tplc="04090019" w:tentative="1">
+      <w:start w:val="1"/>
+      <w:numFmt w:val="lowerLetter"/>
+      <w:lvlText w:val="%5."/>
+      <w:lvlJc w:val="left"/>
+      <w:pPr>
+        <w:ind w:left="3600" w:hanging="360"/>
+      </w:pPr>
+    </w:lvl>
+    <w:lvl w:ilvl="5" w:tplc="0409001B" w:tentative="1">
+      <w:start w:val="1"/>
+      <w:numFmt w:val="lowerRoman"/>
+      <w:lvlText w:val="%6."/>
+      <w:lvlJc w:val="right"/>
+      <w:pPr>
+        <w:ind w:left="4320" w:hanging="180"/>
+      </w:pPr>
+    </w:lvl>
+    <w:lvl w:ilvl="6" w:tplc="0409000F" w:tentative="1">
+      <w:start w:val="1"/>
+      <w:numFmt w:val="decimal"/>
+      <w:lvlText w:val="%7."/>
+      <w:lvlJc w:val="left"/>
+      <w:pPr>
+        <w:ind w:left="5040" w:hanging="360"/>
+      </w:pPr>
+    </w:lvl>
+    <w:lvl w:ilvl="7" w:tplc="04090019" w:tentative="1">
+      <w:start w:val="1"/>
+      <w:numFmt w:val="lowerLetter"/>
+      <w:lvlText w:val="%8."/>
+      <w:lvlJc w:val="left"/>
+      <w:pPr>
+        <w:ind w:left="5760" w:hanging="360"/>
+      </w:pPr>
+    </w:lvl>
+    <w:lvl w:ilvl="8" w:tplc="0409001B" w:tentative="1">
+      <w:start w:val="1"/>
+      <w:numFmt w:val="lowerRoman"/>
+      <w:lvlText w:val="%9."/>
+      <w:lvlJc w:val="right"/>
+      <w:pPr>
+        <w:ind w:left="6480" w:hanging="180"/>
+      </w:pPr>
+    </w:lvl>
+  </w:abstractNum>
+  <w:abstractNum w:abstractNumId="3">
     <w:nsid w:val="33627456"/>
     <w:multiLevelType w:val="hybridMultilevel"/>
     <w:tmpl w:val="C6A67D32"/>
@@ -4528,7 +4769,7 @@
       </w:rPr>
     </w:lvl>
   </w:abstractNum>
-  <w:abstractNum w:abstractNumId="3">
+  <w:abstractNum w:abstractNumId="4">
     <w:nsid w:val="3D662C6B"/>
     <w:multiLevelType w:val="hybridMultilevel"/>
     <w:tmpl w:val="025CDA4E"/>
@@ -4617,7 +4858,7 @@
       </w:pPr>
     </w:lvl>
   </w:abstractNum>
-  <w:abstractNum w:abstractNumId="4">
+  <w:abstractNum w:abstractNumId="5">
     <w:nsid w:val="4D5168EB"/>
     <w:multiLevelType w:val="hybridMultilevel"/>
     <w:tmpl w:val="AA8EA63E"/>
@@ -4730,7 +4971,7 @@
       </w:rPr>
     </w:lvl>
   </w:abstractNum>
-  <w:abstractNum w:abstractNumId="5">
+  <w:abstractNum w:abstractNumId="6">
     <w:nsid w:val="60753CDA"/>
     <w:multiLevelType w:val="hybridMultilevel"/>
     <w:tmpl w:val="581C9DD2"/>
@@ -4843,7 +5084,7 @@
       </w:rPr>
     </w:lvl>
   </w:abstractNum>
-  <w:abstractNum w:abstractNumId="6">
+  <w:abstractNum w:abstractNumId="7">
     <w:nsid w:val="66DF4A1B"/>
     <w:multiLevelType w:val="hybridMultilevel"/>
     <w:tmpl w:val="A51CA18C"/>
@@ -4934,7 +5175,7 @@
       </w:pPr>
     </w:lvl>
   </w:abstractNum>
-  <w:abstractNum w:abstractNumId="7">
+  <w:abstractNum w:abstractNumId="8">
     <w:nsid w:val="6BA853A9"/>
     <w:multiLevelType w:val="hybridMultilevel"/>
     <w:tmpl w:val="96326D06"/>
@@ -5020,7 +5261,7 @@
       </w:pPr>
     </w:lvl>
   </w:abstractNum>
-  <w:abstractNum w:abstractNumId="8">
+  <w:abstractNum w:abstractNumId="9">
     <w:nsid w:val="72574F90"/>
     <w:multiLevelType w:val="hybridMultilevel"/>
     <w:tmpl w:val="28FA6286"/>
@@ -5133,7 +5374,7 @@
       </w:rPr>
     </w:lvl>
   </w:abstractNum>
-  <w:abstractNum w:abstractNumId="9">
+  <w:abstractNum w:abstractNumId="10">
     <w:nsid w:val="75521B93"/>
     <w:multiLevelType w:val="hybridMultilevel"/>
     <w:tmpl w:val="203C185E"/>
@@ -5246,13 +5487,13 @@
     </w:lvl>
   </w:abstractNum>
   <w:num w:numId="1">
+    <w:abstractNumId w:val="6"/>
+  </w:num>
+  <w:num w:numId="2">
     <w:abstractNumId w:val="5"/>
   </w:num>
-  <w:num w:numId="2">
-    <w:abstractNumId w:val="4"/>
-  </w:num>
   <w:num w:numId="3">
-    <w:abstractNumId w:val="8"/>
+    <w:abstractNumId w:val="9"/>
   </w:num>
   <w:num w:numId="4">
     <w:abstractNumId w:val="0"/>
@@ -5261,19 +5502,22 @@
     <w:abstractNumId w:val="1"/>
   </w:num>
   <w:num w:numId="6">
+    <w:abstractNumId w:val="8"/>
+  </w:num>
+  <w:num w:numId="7">
+    <w:abstractNumId w:val="4"/>
+  </w:num>
+  <w:num w:numId="8">
+    <w:abstractNumId w:val="10"/>
+  </w:num>
+  <w:num w:numId="9">
+    <w:abstractNumId w:val="3"/>
+  </w:num>
+  <w:num w:numId="10">
     <w:abstractNumId w:val="7"/>
   </w:num>
-  <w:num w:numId="7">
-    <w:abstractNumId w:val="3"/>
-  </w:num>
-  <w:num w:numId="8">
-    <w:abstractNumId w:val="9"/>
-  </w:num>
-  <w:num w:numId="9">
+  <w:num w:numId="11">
     <w:abstractNumId w:val="2"/>
-  </w:num>
-  <w:num w:numId="10">
-    <w:abstractNumId w:val="6"/>
   </w:num>
 </w:numbering>
 </file>
@@ -6001,7 +6245,7 @@
 </file>
 
 <file path=customXml/itemProps1.xml><?xml version="1.0" encoding="utf-8"?>
-<ds:datastoreItem xmlns:ds="http://schemas.openxmlformats.org/officeDocument/2006/customXml" ds:itemID="{A1DE8AFC-0AE5-489F-8C9C-65CC958C5D6C}">
+<ds:datastoreItem xmlns:ds="http://schemas.openxmlformats.org/officeDocument/2006/customXml" ds:itemID="{2FCAA6CE-A97D-4CDF-AB76-2C8CCA84A29C}">
   <ds:schemaRefs>
     <ds:schemaRef ds:uri="http://schemas.openxmlformats.org/officeDocument/2006/bibliography"/>
   </ds:schemaRefs>

</xml_diff>

<commit_message>
CAN transmitting and receiving code created
</commit_message>
<xml_diff>
--- a/Progress Report/Progress Report (Autosaved).docx
+++ b/Progress Report/Progress Report (Autosaved).docx
@@ -4180,21 +4180,7 @@
             <w:rStyle w:val="Hyperlink"/>
             <w:rFonts w:ascii="Times New Roman" w:eastAsia="Times New Roman" w:hAnsi="Times New Roman" w:cs="Times New Roman"/>
           </w:rPr>
-          <w:t>person</w:t>
-        </w:r>
-        <w:r>
-          <w:rPr>
-            <w:rStyle w:val="Hyperlink"/>
-            <w:rFonts w:ascii="Times New Roman" w:eastAsia="Times New Roman" w:hAnsi="Times New Roman" w:cs="Times New Roman"/>
-          </w:rPr>
-          <w:t>a</w:t>
-        </w:r>
-        <w:r>
-          <w:rPr>
-            <w:rStyle w:val="Hyperlink"/>
-            <w:rFonts w:ascii="Times New Roman" w:eastAsia="Times New Roman" w:hAnsi="Times New Roman" w:cs="Times New Roman"/>
-          </w:rPr>
-          <w:t xml:space="preserve">l </w:t>
+          <w:t xml:space="preserve">personal </w:t>
         </w:r>
         <w:r>
           <w:rPr>
@@ -5813,17 +5799,6 @@
           <w:color w:val="auto"/>
         </w:rPr>
       </w:pPr>
-    </w:p>
-    <w:p>
-      <w:pPr>
-        <w:rPr>
-          <w:rStyle w:val="Hyperlink"/>
-          <w:rFonts w:ascii="Times New Roman" w:hAnsi="Times New Roman" w:cs="Times New Roman"/>
-          <w:b/>
-          <w:i/>
-          <w:color w:val="auto"/>
-        </w:rPr>
-      </w:pPr>
       <w:r>
         <w:rPr>
           <w:rStyle w:val="Hyperlink"/>
@@ -5923,6 +5898,43 @@
         <w:rPr>
           <w:rStyle w:val="Hyperlink"/>
           <w:rFonts w:ascii="Times New Roman" w:hAnsi="Times New Roman" w:cs="Times New Roman"/>
+          <w:color w:val="FF0000"/>
+          <w:u w:val="none"/>
+        </w:rPr>
+      </w:pPr>
+      <w:r>
+        <w:rPr>
+          <w:rStyle w:val="Hyperlink"/>
+          <w:rFonts w:ascii="Times New Roman" w:hAnsi="Times New Roman" w:cs="Times New Roman"/>
+          <w:color w:val="FF0000"/>
+          <w:u w:val="none"/>
+        </w:rPr>
+        <w:t xml:space="preserve">SOLUTIONS: For direct-driven model, higher VPWR </w:t>
+      </w:r>
+      <w:r>
+        <w:rPr>
+          <w:rStyle w:val="Hyperlink"/>
+          <w:rFonts w:ascii="Times New Roman" w:hAnsi="Times New Roman" w:cs="Times New Roman"/>
+          <w:color w:val="FF0000"/>
+          <w:u w:val="none"/>
+        </w:rPr>
+        <w:sym w:font="Wingdings" w:char="F0E0"/>
+      </w:r>
+      <w:r>
+        <w:rPr>
+          <w:rStyle w:val="Hyperlink"/>
+          <w:rFonts w:ascii="Times New Roman" w:hAnsi="Times New Roman" w:cs="Times New Roman"/>
+          <w:color w:val="FF0000"/>
+          <w:u w:val="none"/>
+        </w:rPr>
+        <w:t xml:space="preserve"> longer range, higher accuracy</w:t>
+      </w:r>
+    </w:p>
+    <w:p>
+      <w:pPr>
+        <w:rPr>
+          <w:rStyle w:val="Hyperlink"/>
+          <w:rFonts w:ascii="Times New Roman" w:hAnsi="Times New Roman" w:cs="Times New Roman"/>
           <w:b/>
           <w:i/>
           <w:color w:val="auto"/>
@@ -6127,6 +6139,25 @@
         <w:rPr>
           <w:rStyle w:val="Hyperlink"/>
           <w:rFonts w:ascii="Times New Roman" w:hAnsi="Times New Roman" w:cs="Times New Roman"/>
+          <w:color w:val="FF0000"/>
+          <w:u w:val="none"/>
+        </w:rPr>
+      </w:pPr>
+      <w:r>
+        <w:rPr>
+          <w:rStyle w:val="Hyperlink"/>
+          <w:rFonts w:ascii="Times New Roman" w:hAnsi="Times New Roman" w:cs="Times New Roman"/>
+          <w:color w:val="FF0000"/>
+          <w:u w:val="none"/>
+        </w:rPr>
+        <w:t>SOLUTIONS: To increase fps, remove unnecessary if-else statements and shorten delays as much as possible</w:t>
+      </w:r>
+    </w:p>
+    <w:p>
+      <w:pPr>
+        <w:rPr>
+          <w:rStyle w:val="Hyperlink"/>
+          <w:rFonts w:ascii="Times New Roman" w:hAnsi="Times New Roman" w:cs="Times New Roman"/>
           <w:b/>
           <w:color w:val="auto"/>
           <w:u w:val="none"/>
@@ -6373,20 +6404,109 @@
         <w:rPr>
           <w:rStyle w:val="Hyperlink"/>
           <w:rFonts w:ascii="Times New Roman" w:hAnsi="Times New Roman" w:cs="Times New Roman"/>
+          <w:color w:val="FF0000"/>
+          <w:u w:val="none"/>
+        </w:rPr>
+      </w:pPr>
+      <w:r>
+        <w:rPr>
+          <w:rStyle w:val="Hyperlink"/>
+          <w:rFonts w:ascii="Times New Roman" w:hAnsi="Times New Roman" w:cs="Times New Roman"/>
+          <w:color w:val="FF0000"/>
+          <w:u w:val="none"/>
+        </w:rPr>
+        <w:t>SOLUTIONS: Have two different delays, each for Preset 1and Preset 2</w:t>
+      </w:r>
+    </w:p>
+    <w:p>
+      <w:pPr>
+        <w:jc w:val="center"/>
+        <w:rPr>
+          <w:rStyle w:val="Hyperlink"/>
+          <w:rFonts w:ascii="Times New Roman" w:hAnsi="Times New Roman" w:cs="Times New Roman"/>
           <w:b/>
-          <w:color w:val="auto"/>
-          <w:u w:val="none"/>
-        </w:rPr>
-      </w:pPr>
-      <w:r>
-        <w:rPr>
-          <w:rStyle w:val="Hyperlink"/>
+          <w:i/>
+          <w:color w:val="auto"/>
+        </w:rPr>
+      </w:pPr>
+      <w:r>
+        <w:rPr>
           <w:rFonts w:ascii="Times New Roman" w:hAnsi="Times New Roman" w:cs="Times New Roman"/>
           <w:b/>
-          <w:color w:val="auto"/>
-          <w:u w:val="none"/>
-        </w:rPr>
-        <w:t>INSERT IMAGE</w:t>
+          <w:i/>
+          <w:noProof/>
+        </w:rPr>
+        <w:lastRenderedPageBreak/>
+        <w:drawing>
+          <wp:inline distT="0" distB="0" distL="0" distR="0" wp14:anchorId="6AFF35CE" wp14:editId="5BC01120">
+            <wp:extent cx="4105275" cy="2569210"/>
+            <wp:effectExtent l="0" t="0" r="9525" b="2540"/>
+            <wp:docPr id="8" name="Picture 8"/>
+            <wp:cNvGraphicFramePr>
+              <a:graphicFrameLocks xmlns:a="http://schemas.openxmlformats.org/drawingml/2006/main" noChangeAspect="1"/>
+            </wp:cNvGraphicFramePr>
+            <a:graphic xmlns:a="http://schemas.openxmlformats.org/drawingml/2006/main">
+              <a:graphicData uri="http://schemas.openxmlformats.org/drawingml/2006/picture">
+                <pic:pic xmlns:pic="http://schemas.openxmlformats.org/drawingml/2006/picture">
+                  <pic:nvPicPr>
+                    <pic:cNvPr id="8" name="Screenshot (17).png"/>
+                    <pic:cNvPicPr/>
+                  </pic:nvPicPr>
+                  <pic:blipFill rotWithShape="1">
+                    <a:blip r:embed="rId34">
+                      <a:extLst>
+                        <a:ext uri="{28A0092B-C50C-407E-A947-70E740481C1C}">
+                          <a14:useLocalDpi xmlns:a14="http://schemas.microsoft.com/office/drawing/2010/main" val="0"/>
+                        </a:ext>
+                      </a:extLst>
+                    </a:blip>
+                    <a:srcRect t="50143" r="59295" b="4558"/>
+                    <a:stretch/>
+                  </pic:blipFill>
+                  <pic:spPr bwMode="auto">
+                    <a:xfrm>
+                      <a:off x="0" y="0"/>
+                      <a:ext cx="4105275" cy="2569210"/>
+                    </a:xfrm>
+                    <a:prstGeom prst="rect">
+                      <a:avLst/>
+                    </a:prstGeom>
+                    <a:ln>
+                      <a:noFill/>
+                    </a:ln>
+                    <a:extLst>
+                      <a:ext uri="{53640926-AAD7-44D8-BBD7-CCE9431645EC}">
+                        <a14:shadowObscured xmlns:a14="http://schemas.microsoft.com/office/drawing/2010/main"/>
+                      </a:ext>
+                    </a:extLst>
+                  </pic:spPr>
+                </pic:pic>
+              </a:graphicData>
+            </a:graphic>
+          </wp:inline>
+        </w:drawing>
+      </w:r>
+    </w:p>
+    <w:p>
+      <w:pPr>
+        <w:rPr>
+          <w:rStyle w:val="Hyperlink"/>
+          <w:rFonts w:ascii="Times New Roman" w:hAnsi="Times New Roman" w:cs="Times New Roman"/>
+          <w:i/>
+          <w:color w:val="auto"/>
+          <w:u w:val="none"/>
+        </w:rPr>
+      </w:pPr>
+      <w:r>
+        <w:rPr>
+          <w:rStyle w:val="Hyperlink"/>
+          <w:rFonts w:ascii="Times New Roman" w:hAnsi="Times New Roman" w:cs="Times New Roman"/>
+          <w:i/>
+          <w:color w:val="auto"/>
+          <w:u w:val="none"/>
+        </w:rPr>
+        <w:tab/>
+        <w:t>Notice diagnostic byte switches to 65 DEC for Preset 2 after being 64 DEC for Preset 1.</w:t>
       </w:r>
     </w:p>
     <w:p>
@@ -6587,7 +6707,25 @@
           <w:color w:val="auto"/>
           <w:u w:val="none"/>
         </w:rPr>
-        <w:t xml:space="preserve"> library and assign this pointer the serial port I want to use when I first instantiate the pga460 object. For more information, review the .</w:t>
+        <w:t xml:space="preserve"> library and assign this pointer the serial port I want to use when I first instantiate</w:t>
+      </w:r>
+      <w:r>
+        <w:rPr>
+          <w:rStyle w:val="Hyperlink"/>
+          <w:rFonts w:ascii="Times New Roman" w:hAnsi="Times New Roman" w:cs="Times New Roman"/>
+          <w:color w:val="auto"/>
+          <w:u w:val="none"/>
+        </w:rPr>
+        <w:t>d</w:t>
+      </w:r>
+      <w:r>
+        <w:rPr>
+          <w:rStyle w:val="Hyperlink"/>
+          <w:rFonts w:ascii="Times New Roman" w:hAnsi="Times New Roman" w:cs="Times New Roman"/>
+          <w:color w:val="auto"/>
+          <w:u w:val="none"/>
+        </w:rPr>
+        <w:t xml:space="preserve"> pga460 object. For more information, review the .</w:t>
       </w:r>
       <w:proofErr w:type="spellStart"/>
       <w:r>
@@ -6654,11 +6792,60 @@
         <w:rPr>
           <w:rStyle w:val="Hyperlink"/>
           <w:rFonts w:ascii="Times New Roman" w:hAnsi="Times New Roman" w:cs="Times New Roman"/>
+          <w:color w:val="FF0000"/>
+          <w:u w:val="none"/>
+        </w:rPr>
+      </w:pPr>
+      <w:r>
+        <w:rPr>
+          <w:rStyle w:val="Hyperlink"/>
+          <w:rFonts w:ascii="Times New Roman" w:hAnsi="Times New Roman" w:cs="Times New Roman"/>
+          <w:color w:val="FF0000"/>
+          <w:u w:val="none"/>
+        </w:rPr>
+        <w:t xml:space="preserve">SOLUTIONS: </w:t>
+      </w:r>
+      <w:r>
+        <w:rPr>
+          <w:rStyle w:val="Hyperlink"/>
+          <w:rFonts w:ascii="Times New Roman" w:hAnsi="Times New Roman" w:cs="Times New Roman"/>
+          <w:color w:val="FF0000"/>
+          <w:u w:val="none"/>
+        </w:rPr>
+        <w:t>Pass in selected serial port when first instantiated</w:t>
+      </w:r>
+    </w:p>
+    <w:p>
+      <w:pPr>
+        <w:jc w:val="both"/>
+        <w:rPr>
+          <w:rStyle w:val="Hyperlink"/>
+          <w:rFonts w:ascii="Times New Roman" w:hAnsi="Times New Roman" w:cs="Times New Roman"/>
           <w:b/>
           <w:i/>
           <w:color w:val="auto"/>
         </w:rPr>
       </w:pPr>
+      <w:r>
+        <w:rPr>
+          <w:rStyle w:val="Hyperlink"/>
+          <w:rFonts w:ascii="Times New Roman" w:hAnsi="Times New Roman" w:cs="Times New Roman"/>
+          <w:b/>
+          <w:i/>
+          <w:color w:val="auto"/>
+        </w:rPr>
+        <w:t>Same distance measurement for multiple transducers</w:t>
+      </w:r>
+      <w:r>
+        <w:rPr>
+          <w:rStyle w:val="Hyperlink"/>
+          <w:rFonts w:ascii="Times New Roman" w:hAnsi="Times New Roman" w:cs="Times New Roman"/>
+          <w:b/>
+          <w:i/>
+          <w:color w:val="auto"/>
+        </w:rPr>
+        <w:t xml:space="preserve"> - RESOLVED</w:t>
+      </w:r>
     </w:p>
     <w:p>
       <w:pPr>
@@ -6666,30 +6853,217 @@
         <w:rPr>
           <w:rStyle w:val="Hyperlink"/>
           <w:rFonts w:ascii="Times New Roman" w:hAnsi="Times New Roman" w:cs="Times New Roman"/>
-          <w:b/>
-          <w:i/>
-          <w:color w:val="auto"/>
-        </w:rPr>
-      </w:pPr>
-      <w:r>
-        <w:rPr>
-          <w:rStyle w:val="Hyperlink"/>
-          <w:rFonts w:ascii="Times New Roman" w:hAnsi="Times New Roman" w:cs="Times New Roman"/>
-          <w:b/>
-          <w:i/>
-          <w:color w:val="auto"/>
-        </w:rPr>
-        <w:t>Same distance measurement for multiple transducers</w:t>
-      </w:r>
-      <w:r>
-        <w:rPr>
-          <w:rStyle w:val="Hyperlink"/>
-          <w:rFonts w:ascii="Times New Roman" w:hAnsi="Times New Roman" w:cs="Times New Roman"/>
-          <w:b/>
-          <w:i/>
-          <w:color w:val="auto"/>
-        </w:rPr>
-        <w:t xml:space="preserve"> - RESOLVED</w:t>
+          <w:color w:val="auto"/>
+          <w:u w:val="none"/>
+        </w:rPr>
+      </w:pPr>
+      <w:r>
+        <w:rPr>
+          <w:rStyle w:val="Hyperlink"/>
+          <w:rFonts w:ascii="Times New Roman" w:hAnsi="Times New Roman" w:cs="Times New Roman"/>
+          <w:color w:val="auto"/>
+          <w:u w:val="none"/>
+        </w:rPr>
+        <w:tab/>
+      </w:r>
+      <w:r>
+        <w:rPr>
+          <w:rStyle w:val="Hyperlink"/>
+          <w:rFonts w:ascii="Times New Roman" w:hAnsi="Times New Roman" w:cs="Times New Roman"/>
+          <w:color w:val="auto"/>
+          <w:u w:val="none"/>
+        </w:rPr>
+        <w:t>I had built two direct-driven topography for two pairs of PGA460 and Murata ultrasonic transducer connected to the same microcontroller. Since I want</w:t>
+      </w:r>
+      <w:r>
+        <w:rPr>
+          <w:rStyle w:val="Hyperlink"/>
+          <w:rFonts w:ascii="Times New Roman" w:hAnsi="Times New Roman" w:cs="Times New Roman"/>
+          <w:color w:val="auto"/>
+          <w:u w:val="none"/>
+        </w:rPr>
+        <w:t xml:space="preserve">ed to stimulate </w:t>
+      </w:r>
+      <w:proofErr w:type="spellStart"/>
+      <w:r>
+        <w:rPr>
+          <w:rStyle w:val="Hyperlink"/>
+          <w:rFonts w:ascii="Times New Roman" w:hAnsi="Times New Roman" w:cs="Times New Roman"/>
+          <w:color w:val="auto"/>
+          <w:u w:val="none"/>
+        </w:rPr>
+        <w:t>Burst+Listen</w:t>
+      </w:r>
+      <w:proofErr w:type="spellEnd"/>
+      <w:r>
+        <w:rPr>
+          <w:rStyle w:val="Hyperlink"/>
+          <w:rFonts w:ascii="Times New Roman" w:hAnsi="Times New Roman" w:cs="Times New Roman"/>
+          <w:color w:val="auto"/>
+          <w:u w:val="none"/>
+        </w:rPr>
+        <w:t xml:space="preserve"> on two</w:t>
+      </w:r>
+      <w:r>
+        <w:rPr>
+          <w:rStyle w:val="Hyperlink"/>
+          <w:rFonts w:ascii="Times New Roman" w:hAnsi="Times New Roman" w:cs="Times New Roman"/>
+          <w:color w:val="auto"/>
+          <w:u w:val="none"/>
+        </w:rPr>
+        <w:t xml:space="preserve"> PGA460s at approximately the same time, I divided up the </w:t>
+      </w:r>
+      <w:r>
+        <w:rPr>
+          <w:rStyle w:val="Hyperlink"/>
+          <w:rFonts w:ascii="Times New Roman" w:hAnsi="Times New Roman" w:cs="Times New Roman"/>
+          <w:color w:val="auto"/>
+          <w:u w:val="none"/>
+        </w:rPr>
+        <w:t>sequence of extract</w:t>
+      </w:r>
+      <w:r>
+        <w:rPr>
+          <w:rStyle w:val="Hyperlink"/>
+          <w:rFonts w:ascii="Times New Roman" w:hAnsi="Times New Roman" w:cs="Times New Roman"/>
+          <w:color w:val="auto"/>
+          <w:u w:val="none"/>
+        </w:rPr>
+        <w:t>ing</w:t>
+      </w:r>
+      <w:r>
+        <w:rPr>
+          <w:rStyle w:val="Hyperlink"/>
+          <w:rFonts w:ascii="Times New Roman" w:hAnsi="Times New Roman" w:cs="Times New Roman"/>
+          <w:color w:val="auto"/>
+          <w:u w:val="none"/>
+        </w:rPr>
+        <w:t xml:space="preserve"> distance. I first </w:t>
+      </w:r>
+      <w:proofErr w:type="spellStart"/>
+      <w:r>
+        <w:rPr>
+          <w:rStyle w:val="Hyperlink"/>
+          <w:rFonts w:ascii="Times New Roman" w:hAnsi="Times New Roman" w:cs="Times New Roman"/>
+          <w:color w:val="auto"/>
+          <w:u w:val="none"/>
+        </w:rPr>
+        <w:t>burst+listen</w:t>
+      </w:r>
+      <w:proofErr w:type="spellEnd"/>
+      <w:r>
+        <w:rPr>
+          <w:rStyle w:val="Hyperlink"/>
+          <w:rFonts w:ascii="Times New Roman" w:hAnsi="Times New Roman" w:cs="Times New Roman"/>
+          <w:color w:val="auto"/>
+          <w:u w:val="none"/>
+        </w:rPr>
+        <w:t xml:space="preserve"> </w:t>
+      </w:r>
+      <w:r>
+        <w:rPr>
+          <w:rStyle w:val="Hyperlink"/>
+          <w:rFonts w:ascii="Times New Roman" w:hAnsi="Times New Roman" w:cs="Times New Roman"/>
+          <w:color w:val="auto"/>
+          <w:u w:val="none"/>
+        </w:rPr>
+        <w:t xml:space="preserve">PGA460s </w:t>
+      </w:r>
+      <w:r>
+        <w:rPr>
+          <w:rStyle w:val="Hyperlink"/>
+          <w:rFonts w:ascii="Times New Roman" w:hAnsi="Times New Roman" w:cs="Times New Roman"/>
+          <w:color w:val="auto"/>
+          <w:u w:val="none"/>
+        </w:rPr>
+        <w:t>consecutively</w:t>
+      </w:r>
+      <w:r>
+        <w:rPr>
+          <w:rStyle w:val="Hyperlink"/>
+          <w:rFonts w:ascii="Times New Roman" w:hAnsi="Times New Roman" w:cs="Times New Roman"/>
+          <w:color w:val="auto"/>
+          <w:u w:val="none"/>
+        </w:rPr>
+        <w:t xml:space="preserve"> then pulled and printed distance measurement</w:t>
+      </w:r>
+      <w:r>
+        <w:rPr>
+          <w:rStyle w:val="Hyperlink"/>
+          <w:rFonts w:ascii="Times New Roman" w:hAnsi="Times New Roman" w:cs="Times New Roman"/>
+          <w:color w:val="auto"/>
+          <w:u w:val="none"/>
+        </w:rPr>
+        <w:t xml:space="preserve"> individually. This method resulted in both PGA460s reporting the same </w:t>
+      </w:r>
+      <w:proofErr w:type="spellStart"/>
+      <w:r>
+        <w:rPr>
+          <w:rStyle w:val="Hyperlink"/>
+          <w:rFonts w:ascii="Times New Roman" w:hAnsi="Times New Roman" w:cs="Times New Roman"/>
+          <w:color w:val="auto"/>
+          <w:u w:val="none"/>
+        </w:rPr>
+        <w:t>UMRData</w:t>
+      </w:r>
+      <w:proofErr w:type="spellEnd"/>
+      <w:r>
+        <w:rPr>
+          <w:rStyle w:val="Hyperlink"/>
+          <w:rFonts w:ascii="Times New Roman" w:hAnsi="Times New Roman" w:cs="Times New Roman"/>
+          <w:color w:val="auto"/>
+          <w:u w:val="none"/>
+        </w:rPr>
+        <w:t xml:space="preserve"> bytes and therefore same distance readings. The cause originated from the </w:t>
+      </w:r>
+      <w:proofErr w:type="spellStart"/>
+      <w:r>
+        <w:rPr>
+          <w:rStyle w:val="Hyperlink"/>
+          <w:rFonts w:ascii="Times New Roman" w:hAnsi="Times New Roman" w:cs="Times New Roman"/>
+          <w:color w:val="auto"/>
+          <w:u w:val="none"/>
+        </w:rPr>
+        <w:t>UMRData</w:t>
+      </w:r>
+      <w:proofErr w:type="spellEnd"/>
+      <w:r>
+        <w:rPr>
+          <w:rStyle w:val="Hyperlink"/>
+          <w:rFonts w:ascii="Times New Roman" w:hAnsi="Times New Roman" w:cs="Times New Roman"/>
+          <w:color w:val="auto"/>
+          <w:u w:val="none"/>
+        </w:rPr>
+        <w:t xml:space="preserve"> array being a global object and how before pulling distance measurement, the array would be cleared </w:t>
+      </w:r>
+      <w:proofErr w:type="spellStart"/>
+      <w:r>
+        <w:rPr>
+          <w:rStyle w:val="Hyperlink"/>
+          <w:rFonts w:ascii="Times New Roman" w:hAnsi="Times New Roman" w:cs="Times New Roman"/>
+          <w:color w:val="auto"/>
+          <w:u w:val="none"/>
+        </w:rPr>
+        <w:t>everytime</w:t>
+      </w:r>
+      <w:proofErr w:type="spellEnd"/>
+      <w:r>
+        <w:rPr>
+          <w:rStyle w:val="Hyperlink"/>
+          <w:rFonts w:ascii="Times New Roman" w:hAnsi="Times New Roman" w:cs="Times New Roman"/>
+          <w:color w:val="auto"/>
+          <w:u w:val="none"/>
+        </w:rPr>
+        <w:t>.</w:t>
+      </w:r>
+      <w:r>
+        <w:rPr>
+          <w:rStyle w:val="Hyperlink"/>
+          <w:rFonts w:ascii="Times New Roman" w:hAnsi="Times New Roman" w:cs="Times New Roman"/>
+          <w:color w:val="auto"/>
+          <w:u w:val="none"/>
+        </w:rPr>
+        <w:t xml:space="preserve"> </w:t>
       </w:r>
     </w:p>
     <w:p>
@@ -6698,239 +7072,150 @@
         <w:rPr>
           <w:rStyle w:val="Hyperlink"/>
           <w:rFonts w:ascii="Times New Roman" w:hAnsi="Times New Roman" w:cs="Times New Roman"/>
-          <w:color w:val="auto"/>
-          <w:u w:val="none"/>
-        </w:rPr>
-      </w:pPr>
-      <w:r>
-        <w:rPr>
-          <w:rStyle w:val="Hyperlink"/>
-          <w:rFonts w:ascii="Times New Roman" w:hAnsi="Times New Roman" w:cs="Times New Roman"/>
-          <w:color w:val="auto"/>
-          <w:u w:val="none"/>
-        </w:rPr>
-        <w:tab/>
-      </w:r>
-      <w:r>
-        <w:rPr>
-          <w:rStyle w:val="Hyperlink"/>
-          <w:rFonts w:ascii="Times New Roman" w:hAnsi="Times New Roman" w:cs="Times New Roman"/>
-          <w:color w:val="auto"/>
-          <w:u w:val="none"/>
-        </w:rPr>
-        <w:t>I had built two direct-driven topography for two pairs of PGA460 and Murata ultrasonic transducer connected to the same microcontroller. Since I want</w:t>
-      </w:r>
-      <w:r>
-        <w:rPr>
-          <w:rStyle w:val="Hyperlink"/>
-          <w:rFonts w:ascii="Times New Roman" w:hAnsi="Times New Roman" w:cs="Times New Roman"/>
-          <w:color w:val="auto"/>
-          <w:u w:val="none"/>
-        </w:rPr>
-        <w:t xml:space="preserve">ed to stimulate </w:t>
+          <w:color w:val="FF0000"/>
+          <w:u w:val="none"/>
+        </w:rPr>
+      </w:pPr>
+      <w:r>
+        <w:rPr>
+          <w:rStyle w:val="Hyperlink"/>
+          <w:rFonts w:ascii="Times New Roman" w:hAnsi="Times New Roman" w:cs="Times New Roman"/>
+          <w:color w:val="FF0000"/>
+          <w:u w:val="none"/>
+        </w:rPr>
+        <w:t xml:space="preserve">SOLUTIONS: Complete cycle of </w:t>
       </w:r>
       <w:proofErr w:type="spellStart"/>
       <w:r>
         <w:rPr>
           <w:rStyle w:val="Hyperlink"/>
           <w:rFonts w:ascii="Times New Roman" w:hAnsi="Times New Roman" w:cs="Times New Roman"/>
-          <w:color w:val="auto"/>
-          <w:u w:val="none"/>
-        </w:rPr>
-        <w:t>Burst+Listen</w:t>
+          <w:color w:val="FF0000"/>
+          <w:u w:val="none"/>
+        </w:rPr>
+        <w:t>burst+listen</w:t>
       </w:r>
       <w:proofErr w:type="spellEnd"/>
       <w:r>
         <w:rPr>
           <w:rStyle w:val="Hyperlink"/>
           <w:rFonts w:ascii="Times New Roman" w:hAnsi="Times New Roman" w:cs="Times New Roman"/>
-          <w:color w:val="auto"/>
-          <w:u w:val="none"/>
-        </w:rPr>
-        <w:t xml:space="preserve"> on two</w:t>
-      </w:r>
-      <w:r>
-        <w:rPr>
-          <w:rStyle w:val="Hyperlink"/>
-          <w:rFonts w:ascii="Times New Roman" w:hAnsi="Times New Roman" w:cs="Times New Roman"/>
-          <w:color w:val="auto"/>
-          <w:u w:val="none"/>
-        </w:rPr>
-        <w:t xml:space="preserve"> PGA460s at approximately the same time, I divided up the </w:t>
-      </w:r>
-      <w:r>
-        <w:rPr>
-          <w:rStyle w:val="Hyperlink"/>
-          <w:rFonts w:ascii="Times New Roman" w:hAnsi="Times New Roman" w:cs="Times New Roman"/>
-          <w:color w:val="auto"/>
-          <w:u w:val="none"/>
-        </w:rPr>
-        <w:t>sequence of extract</w:t>
-      </w:r>
-      <w:r>
-        <w:rPr>
-          <w:rStyle w:val="Hyperlink"/>
-          <w:rFonts w:ascii="Times New Roman" w:hAnsi="Times New Roman" w:cs="Times New Roman"/>
-          <w:color w:val="auto"/>
-          <w:u w:val="none"/>
-        </w:rPr>
-        <w:t>ing</w:t>
-      </w:r>
-      <w:r>
-        <w:rPr>
-          <w:rStyle w:val="Hyperlink"/>
-          <w:rFonts w:ascii="Times New Roman" w:hAnsi="Times New Roman" w:cs="Times New Roman"/>
-          <w:color w:val="auto"/>
-          <w:u w:val="none"/>
-        </w:rPr>
-        <w:t xml:space="preserve"> distance. I first </w:t>
-      </w:r>
-      <w:proofErr w:type="spellStart"/>
-      <w:r>
-        <w:rPr>
-          <w:rStyle w:val="Hyperlink"/>
-          <w:rFonts w:ascii="Times New Roman" w:hAnsi="Times New Roman" w:cs="Times New Roman"/>
-          <w:color w:val="auto"/>
-          <w:u w:val="none"/>
-        </w:rPr>
-        <w:t>burst+listen</w:t>
-      </w:r>
-      <w:proofErr w:type="spellEnd"/>
-      <w:r>
-        <w:rPr>
-          <w:rStyle w:val="Hyperlink"/>
-          <w:rFonts w:ascii="Times New Roman" w:hAnsi="Times New Roman" w:cs="Times New Roman"/>
-          <w:color w:val="auto"/>
-          <w:u w:val="none"/>
-        </w:rPr>
-        <w:t xml:space="preserve"> </w:t>
-      </w:r>
-      <w:r>
-        <w:rPr>
-          <w:rStyle w:val="Hyperlink"/>
-          <w:rFonts w:ascii="Times New Roman" w:hAnsi="Times New Roman" w:cs="Times New Roman"/>
-          <w:color w:val="auto"/>
-          <w:u w:val="none"/>
-        </w:rPr>
-        <w:t xml:space="preserve">PGA460s </w:t>
-      </w:r>
-      <w:r>
-        <w:rPr>
-          <w:rStyle w:val="Hyperlink"/>
-          <w:rFonts w:ascii="Times New Roman" w:hAnsi="Times New Roman" w:cs="Times New Roman"/>
-          <w:color w:val="auto"/>
-          <w:u w:val="none"/>
-        </w:rPr>
-        <w:t>consecutively</w:t>
-      </w:r>
-      <w:r>
-        <w:rPr>
-          <w:rStyle w:val="Hyperlink"/>
-          <w:rFonts w:ascii="Times New Roman" w:hAnsi="Times New Roman" w:cs="Times New Roman"/>
-          <w:color w:val="auto"/>
-          <w:u w:val="none"/>
-        </w:rPr>
-        <w:t xml:space="preserve"> then pulled and printed distance measurement</w:t>
-      </w:r>
-      <w:r>
-        <w:rPr>
-          <w:rStyle w:val="Hyperlink"/>
-          <w:rFonts w:ascii="Times New Roman" w:hAnsi="Times New Roman" w:cs="Times New Roman"/>
-          <w:color w:val="auto"/>
-          <w:u w:val="none"/>
-        </w:rPr>
-        <w:t xml:space="preserve"> individually. This method resulted in both PGA460s reporting the same </w:t>
-      </w:r>
-      <w:proofErr w:type="spellStart"/>
-      <w:r>
-        <w:rPr>
-          <w:rStyle w:val="Hyperlink"/>
-          <w:rFonts w:ascii="Times New Roman" w:hAnsi="Times New Roman" w:cs="Times New Roman"/>
-          <w:color w:val="auto"/>
-          <w:u w:val="none"/>
-        </w:rPr>
-        <w:t>UMRData</w:t>
-      </w:r>
-      <w:proofErr w:type="spellEnd"/>
-      <w:r>
-        <w:rPr>
-          <w:rStyle w:val="Hyperlink"/>
-          <w:rFonts w:ascii="Times New Roman" w:hAnsi="Times New Roman" w:cs="Times New Roman"/>
-          <w:color w:val="auto"/>
-          <w:u w:val="none"/>
-        </w:rPr>
-        <w:t xml:space="preserve"> bytes and therefore same distance readings. The cause originated from the </w:t>
-      </w:r>
-      <w:proofErr w:type="spellStart"/>
-      <w:r>
-        <w:rPr>
-          <w:rStyle w:val="Hyperlink"/>
-          <w:rFonts w:ascii="Times New Roman" w:hAnsi="Times New Roman" w:cs="Times New Roman"/>
-          <w:color w:val="auto"/>
-          <w:u w:val="none"/>
-        </w:rPr>
-        <w:t>UMRData</w:t>
-      </w:r>
-      <w:proofErr w:type="spellEnd"/>
-      <w:r>
-        <w:rPr>
-          <w:rStyle w:val="Hyperlink"/>
-          <w:rFonts w:ascii="Times New Roman" w:hAnsi="Times New Roman" w:cs="Times New Roman"/>
-          <w:color w:val="auto"/>
-          <w:u w:val="none"/>
-        </w:rPr>
-        <w:t xml:space="preserve"> array being a global object and how before pulling distance measurement, the array would be cleared </w:t>
-      </w:r>
-      <w:proofErr w:type="spellStart"/>
-      <w:r>
-        <w:rPr>
-          <w:rStyle w:val="Hyperlink"/>
-          <w:rFonts w:ascii="Times New Roman" w:hAnsi="Times New Roman" w:cs="Times New Roman"/>
-          <w:color w:val="auto"/>
-          <w:u w:val="none"/>
-        </w:rPr>
-        <w:t>everytime</w:t>
-      </w:r>
-      <w:proofErr w:type="spellEnd"/>
-      <w:r>
-        <w:rPr>
-          <w:rStyle w:val="Hyperlink"/>
-          <w:rFonts w:ascii="Times New Roman" w:hAnsi="Times New Roman" w:cs="Times New Roman"/>
-          <w:color w:val="auto"/>
-          <w:u w:val="none"/>
-        </w:rPr>
-        <w:t>.</w:t>
-      </w:r>
-      <w:r>
-        <w:rPr>
-          <w:rStyle w:val="Hyperlink"/>
-          <w:rFonts w:ascii="Times New Roman" w:hAnsi="Times New Roman" w:cs="Times New Roman"/>
-          <w:color w:val="auto"/>
-          <w:u w:val="none"/>
-        </w:rPr>
-        <w:t xml:space="preserve"> </w:t>
-      </w:r>
-    </w:p>
-    <w:p>
-      <w:pPr>
-        <w:jc w:val="both"/>
-        <w:rPr>
-          <w:rStyle w:val="Hyperlink"/>
-          <w:rFonts w:ascii="Times New Roman" w:hAnsi="Times New Roman" w:cs="Times New Roman"/>
-          <w:b/>
-          <w:color w:val="auto"/>
-          <w:u w:val="none"/>
-        </w:rPr>
-      </w:pPr>
-      <w:r>
-        <w:rPr>
-          <w:rStyle w:val="Hyperlink"/>
-          <w:rFonts w:ascii="Times New Roman" w:hAnsi="Times New Roman" w:cs="Times New Roman"/>
-          <w:b/>
-          <w:color w:val="auto"/>
-          <w:u w:val="none"/>
-        </w:rPr>
-        <w:t>INSERT IMAGE</w:t>
+          <w:color w:val="FF0000"/>
+          <w:u w:val="none"/>
+        </w:rPr>
+        <w:t xml:space="preserve">, pull, </w:t>
+      </w:r>
+      <w:proofErr w:type="gramStart"/>
+      <w:r>
+        <w:rPr>
+          <w:rStyle w:val="Hyperlink"/>
+          <w:rFonts w:ascii="Times New Roman" w:hAnsi="Times New Roman" w:cs="Times New Roman"/>
+          <w:color w:val="FF0000"/>
+          <w:u w:val="none"/>
+        </w:rPr>
+        <w:t>print</w:t>
+      </w:r>
+      <w:proofErr w:type="gramEnd"/>
+      <w:r>
+        <w:rPr>
+          <w:rStyle w:val="Hyperlink"/>
+          <w:rFonts w:ascii="Times New Roman" w:hAnsi="Times New Roman" w:cs="Times New Roman"/>
+          <w:color w:val="FF0000"/>
+          <w:u w:val="none"/>
+        </w:rPr>
+        <w:t xml:space="preserve"> data for each PGA460 before moving on next PGA460. Disadvantage is shorten fps to 9Hz.</w:t>
+      </w:r>
+    </w:p>
+    <w:p>
+      <w:pPr>
+        <w:jc w:val="center"/>
+        <w:rPr>
+          <w:rStyle w:val="Hyperlink"/>
+          <w:rFonts w:ascii="Times New Roman" w:hAnsi="Times New Roman" w:cs="Times New Roman"/>
+          <w:color w:val="FF0000"/>
+          <w:u w:val="none"/>
+        </w:rPr>
+      </w:pPr>
+      <w:r>
+        <w:rPr>
+          <w:rFonts w:ascii="Times New Roman" w:hAnsi="Times New Roman" w:cs="Times New Roman"/>
+          <w:noProof/>
+          <w:color w:val="FF0000"/>
+        </w:rPr>
+        <w:lastRenderedPageBreak/>
+        <w:drawing>
+          <wp:inline distT="0" distB="0" distL="0" distR="0" wp14:anchorId="54C68E8E" wp14:editId="6FA9C589">
+            <wp:extent cx="4867275" cy="2852165"/>
+            <wp:effectExtent l="0" t="0" r="0" b="5715"/>
+            <wp:docPr id="15" name="Picture 15"/>
+            <wp:cNvGraphicFramePr>
+              <a:graphicFrameLocks xmlns:a="http://schemas.openxmlformats.org/drawingml/2006/main" noChangeAspect="1"/>
+            </wp:cNvGraphicFramePr>
+            <a:graphic xmlns:a="http://schemas.openxmlformats.org/drawingml/2006/main">
+              <a:graphicData uri="http://schemas.openxmlformats.org/drawingml/2006/picture">
+                <pic:pic xmlns:pic="http://schemas.openxmlformats.org/drawingml/2006/picture">
+                  <pic:nvPicPr>
+                    <pic:cNvPr id="15" name="Screenshot (18).png"/>
+                    <pic:cNvPicPr/>
+                  </pic:nvPicPr>
+                  <pic:blipFill rotWithShape="1">
+                    <a:blip r:embed="rId35">
+                      <a:extLst>
+                        <a:ext uri="{28A0092B-C50C-407E-A947-70E740481C1C}">
+                          <a14:useLocalDpi xmlns:a14="http://schemas.microsoft.com/office/drawing/2010/main" val="0"/>
+                        </a:ext>
+                      </a:extLst>
+                    </a:blip>
+                    <a:srcRect t="51009" r="55982" b="3134"/>
+                    <a:stretch/>
+                  </pic:blipFill>
+                  <pic:spPr bwMode="auto">
+                    <a:xfrm>
+                      <a:off x="0" y="0"/>
+                      <a:ext cx="4887314" cy="2863908"/>
+                    </a:xfrm>
+                    <a:prstGeom prst="rect">
+                      <a:avLst/>
+                    </a:prstGeom>
+                    <a:ln>
+                      <a:noFill/>
+                    </a:ln>
+                    <a:extLst>
+                      <a:ext uri="{53640926-AAD7-44D8-BBD7-CCE9431645EC}">
+                        <a14:shadowObscured xmlns:a14="http://schemas.microsoft.com/office/drawing/2010/main"/>
+                      </a:ext>
+                    </a:extLst>
+                  </pic:spPr>
+                </pic:pic>
+              </a:graphicData>
+            </a:graphic>
+          </wp:inline>
+        </w:drawing>
+      </w:r>
+      <w:bookmarkStart w:id="0" w:name="_GoBack"/>
+      <w:bookmarkEnd w:id="0"/>
+    </w:p>
+    <w:p>
+      <w:pPr>
+        <w:ind w:firstLine="720"/>
+        <w:jc w:val="center"/>
+        <w:rPr>
+          <w:rStyle w:val="Hyperlink"/>
+          <w:rFonts w:ascii="Times New Roman" w:hAnsi="Times New Roman" w:cs="Times New Roman"/>
+          <w:i/>
+          <w:color w:val="auto"/>
+          <w:u w:val="none"/>
+        </w:rPr>
+      </w:pPr>
+      <w:r>
+        <w:rPr>
+          <w:rStyle w:val="Hyperlink"/>
+          <w:rFonts w:ascii="Times New Roman" w:hAnsi="Times New Roman" w:cs="Times New Roman"/>
+          <w:i/>
+          <w:color w:val="auto"/>
+          <w:u w:val="none"/>
+        </w:rPr>
+        <w:t>Two PGA460s reported back different distance readings at 9FPS.</w:t>
       </w:r>
     </w:p>
     <w:p>
@@ -7052,10 +7337,47 @@
           <w:color w:val="auto"/>
           <w:u w:val="none"/>
         </w:rPr>
-        <w:t xml:space="preserve"> at the same time. The major problem of using this method is differentiating the signals</w:t>
-      </w:r>
-      <w:bookmarkStart w:id="0" w:name="_GoBack"/>
-      <w:bookmarkEnd w:id="0"/>
+        <w:t xml:space="preserve"> at the same time. The major problem of using this method is differentiating the signals </w:t>
+      </w:r>
+      <w:proofErr w:type="gramStart"/>
+      <w:r>
+        <w:rPr>
+          <w:rStyle w:val="Hyperlink"/>
+          <w:rFonts w:ascii="Times New Roman" w:hAnsi="Times New Roman" w:cs="Times New Roman"/>
+          <w:color w:val="auto"/>
+          <w:u w:val="none"/>
+        </w:rPr>
+        <w:t>An</w:t>
+      </w:r>
+      <w:proofErr w:type="gramEnd"/>
+      <w:r>
+        <w:rPr>
+          <w:rStyle w:val="Hyperlink"/>
+          <w:rFonts w:ascii="Times New Roman" w:hAnsi="Times New Roman" w:cs="Times New Roman"/>
+          <w:color w:val="auto"/>
+          <w:u w:val="none"/>
+        </w:rPr>
+        <w:t xml:space="preserve"> explanation from Akeem Whitehead</w:t>
+      </w:r>
+      <w:r>
+        <w:rPr>
+          <w:rStyle w:val="Hyperlink"/>
+          <w:rFonts w:ascii="Times New Roman" w:hAnsi="Times New Roman" w:cs="Times New Roman"/>
+          <w:color w:val="auto"/>
+          <w:u w:val="none"/>
+        </w:rPr>
+        <w:t xml:space="preserve"> says differentiation is not possible unless transducers of different frequencies are used. </w:t>
+      </w:r>
+    </w:p>
+    <w:p>
+      <w:pPr>
+        <w:rPr>
+          <w:rStyle w:val="Hyperlink"/>
+          <w:rFonts w:ascii="Times New Roman" w:hAnsi="Times New Roman" w:cs="Times New Roman"/>
+          <w:color w:val="auto"/>
+          <w:u w:val="none"/>
+        </w:rPr>
+      </w:pPr>
       <w:r>
         <w:rPr>
           <w:rStyle w:val="Hyperlink"/>
@@ -7065,45 +7387,6 @@
         </w:rPr>
         <w:t xml:space="preserve"> </w:t>
       </w:r>
-      <w:proofErr w:type="gramStart"/>
-      <w:r>
-        <w:rPr>
-          <w:rStyle w:val="Hyperlink"/>
-          <w:rFonts w:ascii="Times New Roman" w:hAnsi="Times New Roman" w:cs="Times New Roman"/>
-          <w:color w:val="auto"/>
-          <w:u w:val="none"/>
-        </w:rPr>
-        <w:t>An</w:t>
-      </w:r>
-      <w:proofErr w:type="gramEnd"/>
-      <w:r>
-        <w:rPr>
-          <w:rStyle w:val="Hyperlink"/>
-          <w:rFonts w:ascii="Times New Roman" w:hAnsi="Times New Roman" w:cs="Times New Roman"/>
-          <w:color w:val="auto"/>
-          <w:u w:val="none"/>
-        </w:rPr>
-        <w:t xml:space="preserve"> explanation from Akeem Whitehead</w:t>
-      </w:r>
-      <w:r>
-        <w:rPr>
-          <w:rStyle w:val="Hyperlink"/>
-          <w:rFonts w:ascii="Times New Roman" w:hAnsi="Times New Roman" w:cs="Times New Roman"/>
-          <w:color w:val="auto"/>
-          <w:u w:val="none"/>
-        </w:rPr>
-        <w:t xml:space="preserve"> says differentiation is not possible unless transducers of different frequencies are used. </w:t>
-      </w:r>
-    </w:p>
-    <w:p>
-      <w:pPr>
-        <w:rPr>
-          <w:rStyle w:val="Hyperlink"/>
-          <w:rFonts w:ascii="Times New Roman" w:hAnsi="Times New Roman" w:cs="Times New Roman"/>
-          <w:color w:val="auto"/>
-          <w:u w:val="none"/>
-        </w:rPr>
-      </w:pPr>
     </w:p>
     <w:p>
       <w:pPr>
@@ -9129,7 +9412,7 @@
 </file>
 
 <file path=customXml/itemProps1.xml><?xml version="1.0" encoding="utf-8"?>
-<ds:datastoreItem xmlns:ds="http://schemas.openxmlformats.org/officeDocument/2006/customXml" ds:itemID="{74F6ED91-A849-4522-8C61-A013551C0939}">
+<ds:datastoreItem xmlns:ds="http://schemas.openxmlformats.org/officeDocument/2006/customXml" ds:itemID="{248D7846-CE8E-4A9C-BB20-D8F2829420F5}">
   <ds:schemaRefs>
     <ds:schemaRef ds:uri="http://schemas.openxmlformats.org/officeDocument/2006/bibliography"/>
   </ds:schemaRefs>

</xml_diff>